<commit_message>
added a note to final report
</commit_message>
<xml_diff>
--- a/Rapporto Finale.docx
+++ b/Rapporto Finale.docx
@@ -1,6 +1,6 @@
 
 <file path=word/document.xml><?xml version="1.0" encoding="utf-8"?>
-<w:document xmlns:wpc="http://schemas.microsoft.com/office/word/2010/wordprocessingCanvas" xmlns:cx="http://schemas.microsoft.com/office/drawing/2014/chartex" xmlns:cx1="http://schemas.microsoft.com/office/drawing/2015/9/8/chartex" xmlns:cx2="http://schemas.microsoft.com/office/drawing/2015/10/21/chartex" xmlns:cx3="http://schemas.microsoft.com/office/drawing/2016/5/9/chartex" xmlns:cx4="http://schemas.microsoft.com/office/drawing/2016/5/10/chartex" xmlns:cx5="http://schemas.microsoft.com/office/drawing/2016/5/11/chartex" xmlns:cx6="http://schemas.microsoft.com/office/drawing/2016/5/12/chartex" xmlns:cx7="http://schemas.microsoft.com/office/drawing/2016/5/13/chartex" xmlns:cx8="http://schemas.microsoft.com/office/drawing/2016/5/14/chartex" xmlns:mc="http://schemas.openxmlformats.org/markup-compatibility/2006" xmlns:o="urn:schemas-microsoft-com:office:office" xmlns:r="http://schemas.openxmlformats.org/officeDocument/2006/relationships" xmlns:m="http://schemas.openxmlformats.org/officeDocument/2006/math" xmlns:v="urn:schemas-microsoft-com:vml" xmlns:wp14="http://schemas.microsoft.com/office/word/2010/wordprocessingDrawing" xmlns:wp="http://schemas.openxmlformats.org/drawingml/2006/wordprocessingDrawing" xmlns:w10="urn:schemas-microsoft-com:office:word" xmlns:w="http://schemas.openxmlformats.org/wordprocessingml/2006/main" xmlns:w14="http://schemas.microsoft.com/office/word/2010/wordml" xmlns:w15="http://schemas.microsoft.com/office/word/2012/wordml" xmlns:w16se="http://schemas.microsoft.com/office/word/2015/wordml/symex" xmlns:wpg="http://schemas.microsoft.com/office/word/2010/wordprocessingGroup" xmlns:wpi="http://schemas.microsoft.com/office/word/2010/wordprocessingInk" xmlns:wne="http://schemas.microsoft.com/office/word/2006/wordml" xmlns:wps="http://schemas.microsoft.com/office/word/2010/wordprocessingShape" mc:Ignorable="w14 w15 w16se wp14">
+<w:document xmlns:wpc="http://schemas.microsoft.com/office/word/2010/wordprocessingCanvas" xmlns:cx="http://schemas.microsoft.com/office/drawing/2014/chartex" xmlns:cx1="http://schemas.microsoft.com/office/drawing/2015/9/8/chartex" xmlns:cx2="http://schemas.microsoft.com/office/drawing/2015/10/21/chartex" xmlns:cx3="http://schemas.microsoft.com/office/drawing/2016/5/9/chartex" xmlns:cx4="http://schemas.microsoft.com/office/drawing/2016/5/10/chartex" xmlns:cx5="http://schemas.microsoft.com/office/drawing/2016/5/11/chartex" xmlns:mc="http://schemas.openxmlformats.org/markup-compatibility/2006" xmlns:o="urn:schemas-microsoft-com:office:office" xmlns:r="http://schemas.openxmlformats.org/officeDocument/2006/relationships" xmlns:m="http://schemas.openxmlformats.org/officeDocument/2006/math" xmlns:v="urn:schemas-microsoft-com:vml" xmlns:wp14="http://schemas.microsoft.com/office/word/2010/wordprocessingDrawing" xmlns:wp="http://schemas.openxmlformats.org/drawingml/2006/wordprocessingDrawing" xmlns:w10="urn:schemas-microsoft-com:office:word" xmlns:w="http://schemas.openxmlformats.org/wordprocessingml/2006/main" xmlns:w14="http://schemas.microsoft.com/office/word/2010/wordml" xmlns:w15="http://schemas.microsoft.com/office/word/2012/wordml" xmlns:w16se="http://schemas.microsoft.com/office/word/2015/wordml/symex" xmlns:wpg="http://schemas.microsoft.com/office/word/2010/wordprocessingGroup" xmlns:wpi="http://schemas.microsoft.com/office/word/2010/wordprocessingInk" xmlns:wne="http://schemas.microsoft.com/office/word/2006/wordml" xmlns:wps="http://schemas.microsoft.com/office/word/2010/wordprocessingShape" mc:Ignorable="w14 w15 w16se wp14">
   <w:body>
     <w:p>
       <w:pPr>
@@ -2640,15 +2640,7 @@
           <w:rFonts w:ascii="Consolas" w:hAnsi="Consolas"/>
           <w:color w:val="795DA3"/>
         </w:rPr>
-        <w:t>sort</w:t>
-      </w:r>
-      <w:r>
-        <w:rPr>
-          <w:rStyle w:val="pl-en"/>
-          <w:rFonts w:ascii="Consolas" w:hAnsi="Consolas"/>
-          <w:color w:val="795DA3"/>
-        </w:rPr>
-        <w:t>ByKey</w:t>
+        <w:t>sortByKey</w:t>
       </w:r>
       <w:proofErr w:type="spellEnd"/>
       <w:r>
@@ -7044,7 +7036,6 @@
         <w:rPr>
           <w:rFonts w:ascii="Consolas" w:hAnsi="Consolas"/>
           <w:color w:val="24292E"/>
-          <w:lang w:val="it-IT"/>
         </w:rPr>
       </w:pPr>
       <w:r>
@@ -7054,22 +7045,18 @@
         </w:rPr>
         <w:t xml:space="preserve">        </w:t>
       </w:r>
-      <w:proofErr w:type="spellStart"/>
       <w:r>
         <w:rPr>
           <w:rStyle w:val="pl-en"/>
           <w:rFonts w:ascii="Consolas" w:hAnsi="Consolas"/>
           <w:color w:val="795DA3"/>
-          <w:lang w:val="it-IT"/>
         </w:rPr>
         <w:t>emit</w:t>
       </w:r>
-      <w:proofErr w:type="spellEnd"/>
-      <w:r>
-        <w:rPr>
-          <w:rFonts w:ascii="Consolas" w:hAnsi="Consolas"/>
-          <w:color w:val="24292E"/>
-          <w:lang w:val="it-IT"/>
+      <w:r>
+        <w:rPr>
+          <w:rFonts w:ascii="Consolas" w:hAnsi="Consolas"/>
+          <w:color w:val="24292E"/>
         </w:rPr>
         <w:t xml:space="preserve"> (</w:t>
       </w:r>
@@ -7078,7 +7065,6 @@
         <w:rPr>
           <w:rFonts w:ascii="Consolas" w:hAnsi="Consolas"/>
           <w:color w:val="24292E"/>
-          <w:lang w:val="it-IT"/>
         </w:rPr>
         <w:t>prodId</w:t>
       </w:r>
@@ -7087,7 +7073,6 @@
         <w:rPr>
           <w:rFonts w:ascii="Consolas" w:hAnsi="Consolas"/>
           <w:color w:val="24292E"/>
-          <w:lang w:val="it-IT"/>
         </w:rPr>
         <w:t xml:space="preserve">, </w:t>
       </w:r>
@@ -7096,7 +7081,6 @@
         <w:rPr>
           <w:rFonts w:ascii="Consolas" w:hAnsi="Consolas"/>
           <w:color w:val="24292E"/>
-          <w:lang w:val="it-IT"/>
         </w:rPr>
         <w:t>userId</w:t>
       </w:r>
@@ -7105,7 +7089,6 @@
         <w:rPr>
           <w:rFonts w:ascii="Consolas" w:hAnsi="Consolas"/>
           <w:color w:val="24292E"/>
-          <w:lang w:val="it-IT"/>
         </w:rPr>
         <w:t>)</w:t>
       </w:r>
@@ -7117,7 +7100,6 @@
         <w:rPr>
           <w:rFonts w:ascii="Consolas" w:hAnsi="Consolas"/>
           <w:color w:val="24292E"/>
-          <w:lang w:val="it-IT"/>
         </w:rPr>
       </w:pPr>
     </w:p>
@@ -9794,6 +9776,7 @@
         </w:rPr>
         <w:t>.</w:t>
       </w:r>
+      <w:proofErr w:type="spellStart"/>
       <w:r>
         <w:rPr>
           <w:rStyle w:val="pl-en"/>
@@ -9802,6 +9785,7 @@
         </w:rPr>
         <w:t>sortByKey</w:t>
       </w:r>
+      <w:proofErr w:type="spellEnd"/>
       <w:r>
         <w:rPr>
           <w:rFonts w:ascii="Consolas" w:hAnsi="Consolas"/>
@@ -9824,8 +9808,6 @@
         </w:rPr>
         <w:t>)</w:t>
       </w:r>
-      <w:bookmarkStart w:id="0" w:name="_GoBack"/>
-      <w:bookmarkEnd w:id="0"/>
     </w:p>
     <w:p>
       <w:pPr>
@@ -10381,6 +10363,7 @@
         <w:rPr>
           <w:rFonts w:ascii="Segoe UI" w:hAnsi="Segoe UI" w:cs="Segoe UI"/>
           <w:color w:val="24292E"/>
+          <w:u w:val="single"/>
           <w:lang w:val="it-IT"/>
         </w:rPr>
       </w:pPr>
@@ -10410,6 +10393,124 @@
         </w:rPr>
         <w:t xml:space="preserve"> a cui sono stati dedicati 8 GB di memoria e 4 core @ 2.4 GHz, mentre i test sul cluster sono stati effettuati su cluster.inf.uniroma3.it.</w:t>
       </w:r>
+      <w:r>
+        <w:rPr>
+          <w:rFonts w:ascii="Segoe UI" w:hAnsi="Segoe UI" w:cs="Segoe UI"/>
+          <w:color w:val="24292E"/>
+          <w:lang w:val="it-IT"/>
+        </w:rPr>
+        <w:t xml:space="preserve"> </w:t>
+      </w:r>
+      <w:proofErr w:type="spellStart"/>
+      <w:r>
+        <w:rPr>
+          <w:rFonts w:ascii="Segoe UI" w:hAnsi="Segoe UI" w:cs="Segoe UI"/>
+          <w:color w:val="24292E"/>
+          <w:lang w:val="it-IT"/>
+        </w:rPr>
+        <w:t>Map</w:t>
+      </w:r>
+      <w:proofErr w:type="spellEnd"/>
+      <w:r>
+        <w:rPr>
+          <w:rFonts w:ascii="Segoe UI" w:hAnsi="Segoe UI" w:cs="Segoe UI"/>
+          <w:color w:val="24292E"/>
+          <w:lang w:val="it-IT"/>
+        </w:rPr>
+        <w:t xml:space="preserve">-Reduce e </w:t>
+      </w:r>
+      <w:proofErr w:type="spellStart"/>
+      <w:r>
+        <w:rPr>
+          <w:rFonts w:ascii="Segoe UI" w:hAnsi="Segoe UI" w:cs="Segoe UI"/>
+          <w:color w:val="24292E"/>
+          <w:lang w:val="it-IT"/>
+        </w:rPr>
+        <w:t>Spark</w:t>
+      </w:r>
+      <w:proofErr w:type="spellEnd"/>
+      <w:r>
+        <w:rPr>
+          <w:rFonts w:ascii="Segoe UI" w:hAnsi="Segoe UI" w:cs="Segoe UI"/>
+          <w:color w:val="24292E"/>
+          <w:lang w:val="it-IT"/>
+        </w:rPr>
+        <w:t xml:space="preserve"> sono stati eseguiti da riga di comando sul Node1, mentre </w:t>
+      </w:r>
+      <w:proofErr w:type="spellStart"/>
+      <w:r>
+        <w:rPr>
+          <w:rFonts w:ascii="Segoe UI" w:hAnsi="Segoe UI" w:cs="Segoe UI"/>
+          <w:color w:val="24292E"/>
+          <w:lang w:val="it-IT"/>
+        </w:rPr>
+        <w:t>Hive</w:t>
+      </w:r>
+      <w:proofErr w:type="spellEnd"/>
+      <w:r>
+        <w:rPr>
+          <w:rFonts w:ascii="Segoe UI" w:hAnsi="Segoe UI" w:cs="Segoe UI"/>
+          <w:color w:val="24292E"/>
+          <w:lang w:val="it-IT"/>
+        </w:rPr>
+        <w:t xml:space="preserve"> è stato utilizzato dalla UI di </w:t>
+      </w:r>
+      <w:proofErr w:type="spellStart"/>
+      <w:r>
+        <w:rPr>
+          <w:rFonts w:ascii="Segoe UI" w:hAnsi="Segoe UI" w:cs="Segoe UI"/>
+          <w:color w:val="24292E"/>
+          <w:lang w:val="it-IT"/>
+        </w:rPr>
+        <w:t>Ambari</w:t>
+      </w:r>
+      <w:proofErr w:type="spellEnd"/>
+      <w:r>
+        <w:rPr>
+          <w:rFonts w:ascii="Segoe UI" w:hAnsi="Segoe UI" w:cs="Segoe UI"/>
+          <w:color w:val="24292E"/>
+          <w:lang w:val="it-IT"/>
+        </w:rPr>
+        <w:t xml:space="preserve"> che a sua volta ha delegato il task ad un nodo del cluster aggiungendo più </w:t>
+      </w:r>
+      <w:proofErr w:type="spellStart"/>
+      <w:r>
+        <w:rPr>
+          <w:rFonts w:ascii="Segoe UI" w:hAnsi="Segoe UI" w:cs="Segoe UI"/>
+          <w:color w:val="24292E"/>
+          <w:lang w:val="it-IT"/>
+        </w:rPr>
+        <w:t>overhead</w:t>
+      </w:r>
+      <w:proofErr w:type="spellEnd"/>
+      <w:r>
+        <w:rPr>
+          <w:rFonts w:ascii="Segoe UI" w:hAnsi="Segoe UI" w:cs="Segoe UI"/>
+          <w:color w:val="24292E"/>
+          <w:lang w:val="it-IT"/>
+        </w:rPr>
+        <w:t xml:space="preserve"> nel caso non venisse scelto il Node1 come </w:t>
+      </w:r>
+      <w:proofErr w:type="spellStart"/>
+      <w:r>
+        <w:rPr>
+          <w:rFonts w:ascii="Segoe UI" w:hAnsi="Segoe UI" w:cs="Segoe UI"/>
+          <w:color w:val="24292E"/>
+          <w:lang w:val="it-IT"/>
+        </w:rPr>
+        <w:t>resource</w:t>
+      </w:r>
+      <w:proofErr w:type="spellEnd"/>
+      <w:r>
+        <w:rPr>
+          <w:rFonts w:ascii="Segoe UI" w:hAnsi="Segoe UI" w:cs="Segoe UI"/>
+          <w:color w:val="24292E"/>
+          <w:lang w:val="it-IT"/>
+        </w:rPr>
+        <w:t xml:space="preserve"> manager.</w:t>
+      </w:r>
+      <w:bookmarkStart w:id="0" w:name="_GoBack"/>
+      <w:bookmarkEnd w:id="0"/>
     </w:p>
     <w:p>
       <w:pPr>
@@ -10445,7 +10546,25 @@
           <w:color w:val="24292E"/>
           <w:lang w:val="it-IT"/>
         </w:rPr>
-        <w:t xml:space="preserve"> sono stati calcolati partendo dal secondo in cui il nodo ha accettato il task, fino al completamento.</w:t>
+        <w:t xml:space="preserve"> sono stati calcolati partendo dal secondo in cui il nodo ha accettato </w:t>
+      </w:r>
+      <w:proofErr w:type="gramStart"/>
+      <w:r>
+        <w:rPr>
+          <w:rFonts w:ascii="Segoe UI" w:hAnsi="Segoe UI" w:cs="Segoe UI"/>
+          <w:color w:val="24292E"/>
+          <w:lang w:val="it-IT"/>
+        </w:rPr>
+        <w:t>il task</w:t>
+      </w:r>
+      <w:proofErr w:type="gramEnd"/>
+      <w:r>
+        <w:rPr>
+          <w:rFonts w:ascii="Segoe UI" w:hAnsi="Segoe UI" w:cs="Segoe UI"/>
+          <w:color w:val="24292E"/>
+          <w:lang w:val="it-IT"/>
+        </w:rPr>
+        <w:t>, fino al completamento.</w:t>
       </w:r>
     </w:p>
     <w:p>

</xml_diff>

<commit_message>
updated final report according to new times
</commit_message>
<xml_diff>
--- a/Rapporto Finale.docx
+++ b/Rapporto Finale.docx
@@ -11595,7 +11595,7 @@
         </w:rPr>
         <w:drawing>
           <wp:inline distT="0" distB="0" distL="0" distR="0" wp14:anchorId="10BD2E6E" wp14:editId="44AAE031">
-            <wp:extent cx="5437385" cy="3751581"/>
+            <wp:extent cx="5437383" cy="3751581"/>
             <wp:effectExtent l="0" t="0" r="0" b="0"/>
             <wp:docPr id="58" name="Immagine 58"/>
             <wp:cNvGraphicFramePr>
@@ -11625,7 +11625,7 @@
                   <pic:spPr bwMode="auto">
                     <a:xfrm>
                       <a:off x="0" y="0"/>
-                      <a:ext cx="5437385" cy="3751581"/>
+                      <a:ext cx="5437383" cy="3751581"/>
                     </a:xfrm>
                     <a:prstGeom prst="rect">
                       <a:avLst/>
@@ -11654,7 +11654,7 @@
         <w:lastRenderedPageBreak/>
         <w:drawing>
           <wp:inline distT="0" distB="0" distL="0" distR="0" wp14:anchorId="10BD2E6E" wp14:editId="44AAE031">
-            <wp:extent cx="5437383" cy="3751581"/>
+            <wp:extent cx="5437383" cy="3751580"/>
             <wp:effectExtent l="0" t="0" r="0" b="0"/>
             <wp:docPr id="59" name="Immagine 59"/>
             <wp:cNvGraphicFramePr>
@@ -11684,7 +11684,7 @@
                   <pic:spPr bwMode="auto">
                     <a:xfrm>
                       <a:off x="0" y="0"/>
-                      <a:ext cx="5437383" cy="3751581"/>
+                      <a:ext cx="5437383" cy="3751580"/>
                     </a:xfrm>
                     <a:prstGeom prst="rect">
                       <a:avLst/>
@@ -11830,7 +11830,7 @@
         </w:rPr>
         <w:drawing>
           <wp:inline distT="0" distB="0" distL="0" distR="0" wp14:anchorId="10BD2E6E" wp14:editId="44AAE031">
-            <wp:extent cx="5437383" cy="3751580"/>
+            <wp:extent cx="5437382" cy="3751580"/>
             <wp:effectExtent l="0" t="0" r="0" b="0"/>
             <wp:docPr id="62" name="Immagine 62"/>
             <wp:cNvGraphicFramePr>
@@ -11860,7 +11860,7 @@
                   <pic:spPr bwMode="auto">
                     <a:xfrm>
                       <a:off x="0" y="0"/>
-                      <a:ext cx="5437383" cy="3751580"/>
+                      <a:ext cx="5437382" cy="3751580"/>
                     </a:xfrm>
                     <a:prstGeom prst="rect">
                       <a:avLst/>

</xml_diff>

<commit_message>
some more minor adjustments
</commit_message>
<xml_diff>
--- a/Rapporto Finale.docx
+++ b/Rapporto Finale.docx
@@ -10774,7 +10774,7 @@
         <w:lastRenderedPageBreak/>
         <w:drawing>
           <wp:inline distT="0" distB="0" distL="0" distR="0" wp14:anchorId="616D7DA3" wp14:editId="4079B047">
-            <wp:extent cx="5468400" cy="3805200"/>
+            <wp:extent cx="5466242" cy="3805200"/>
             <wp:effectExtent l="0" t="0" r="0" b="0"/>
             <wp:docPr id="48" name="Immagine 48"/>
             <wp:cNvGraphicFramePr>
@@ -10804,7 +10804,7 @@
                   <pic:spPr bwMode="auto">
                     <a:xfrm>
                       <a:off x="0" y="0"/>
-                      <a:ext cx="5468400" cy="3805200"/>
+                      <a:ext cx="5466242" cy="3805200"/>
                     </a:xfrm>
                     <a:prstGeom prst="rect">
                       <a:avLst/>
@@ -10836,7 +10836,7 @@
         </w:rPr>
         <w:drawing>
           <wp:inline distT="0" distB="0" distL="0" distR="0" wp14:anchorId="77878C7B" wp14:editId="2625323D">
-            <wp:extent cx="5464800" cy="3805200"/>
+            <wp:extent cx="5464800" cy="3804195"/>
             <wp:effectExtent l="0" t="0" r="0" b="0"/>
             <wp:docPr id="49" name="Immagine 49"/>
             <wp:cNvGraphicFramePr>
@@ -10866,7 +10866,7 @@
                   <pic:spPr bwMode="auto">
                     <a:xfrm>
                       <a:off x="0" y="0"/>
-                      <a:ext cx="5464800" cy="3805200"/>
+                      <a:ext cx="5464800" cy="3804195"/>
                     </a:xfrm>
                     <a:prstGeom prst="rect">
                       <a:avLst/>
@@ -11210,7 +11210,7 @@
         </w:rPr>
         <w:drawing>
           <wp:inline distT="0" distB="0" distL="0" distR="0" wp14:anchorId="6FA3CE4B" wp14:editId="7A2DFF11">
-            <wp:extent cx="5437385" cy="3785111"/>
+            <wp:extent cx="5437384" cy="3785111"/>
             <wp:effectExtent l="0" t="0" r="0" b="0"/>
             <wp:docPr id="54" name="Immagine 54"/>
             <wp:cNvGraphicFramePr>
@@ -11240,7 +11240,7 @@
                   <pic:spPr bwMode="auto">
                     <a:xfrm>
                       <a:off x="0" y="0"/>
-                      <a:ext cx="5437385" cy="3785111"/>
+                      <a:ext cx="5437384" cy="3785111"/>
                     </a:xfrm>
                     <a:prstGeom prst="rect">
                       <a:avLst/>
@@ -11287,7 +11287,7 @@
         <w:lastRenderedPageBreak/>
         <w:drawing>
           <wp:inline distT="0" distB="0" distL="0" distR="0" wp14:anchorId="3F0B8AD1" wp14:editId="38D94BD1">
-            <wp:extent cx="5437385" cy="3785111"/>
+            <wp:extent cx="5437384" cy="3785111"/>
             <wp:effectExtent l="0" t="0" r="0" b="0"/>
             <wp:docPr id="55" name="Immagine 55"/>
             <wp:cNvGraphicFramePr>
@@ -11317,7 +11317,7 @@
                   <pic:spPr bwMode="auto">
                     <a:xfrm>
                       <a:off x="0" y="0"/>
-                      <a:ext cx="5437385" cy="3785111"/>
+                      <a:ext cx="5437384" cy="3785111"/>
                     </a:xfrm>
                     <a:prstGeom prst="rect">
                       <a:avLst/>
@@ -11654,7 +11654,7 @@
         <w:lastRenderedPageBreak/>
         <w:drawing>
           <wp:inline distT="0" distB="0" distL="0" distR="0" wp14:anchorId="10BD2E6E" wp14:editId="44AAE031">
-            <wp:extent cx="5437383" cy="3751580"/>
+            <wp:extent cx="5437382" cy="3751580"/>
             <wp:effectExtent l="0" t="0" r="0" b="0"/>
             <wp:docPr id="59" name="Immagine 59"/>
             <wp:cNvGraphicFramePr>
@@ -11684,7 +11684,7 @@
                   <pic:spPr bwMode="auto">
                     <a:xfrm>
                       <a:off x="0" y="0"/>
-                      <a:ext cx="5437383" cy="3751580"/>
+                      <a:ext cx="5437382" cy="3751580"/>
                     </a:xfrm>
                     <a:prstGeom prst="rect">
                       <a:avLst/>
@@ -11712,7 +11712,7 @@
         </w:rPr>
         <w:drawing>
           <wp:inline distT="0" distB="0" distL="0" distR="0" wp14:anchorId="10BD2E6E" wp14:editId="44AAE031">
-            <wp:extent cx="5437385" cy="3751581"/>
+            <wp:extent cx="5437383" cy="3751581"/>
             <wp:effectExtent l="0" t="0" r="0" b="0"/>
             <wp:docPr id="60" name="Immagine 60"/>
             <wp:cNvGraphicFramePr>
@@ -11742,7 +11742,7 @@
                   <pic:spPr bwMode="auto">
                     <a:xfrm>
                       <a:off x="0" y="0"/>
-                      <a:ext cx="5437385" cy="3751581"/>
+                      <a:ext cx="5437383" cy="3751581"/>
                     </a:xfrm>
                     <a:prstGeom prst="rect">
                       <a:avLst/>
@@ -11758,6 +11758,8 @@
           </wp:inline>
         </w:drawing>
       </w:r>
+      <w:bookmarkStart w:id="0" w:name="_GoBack"/>
+      <w:bookmarkEnd w:id="0"/>
     </w:p>
     <w:p>
       <w:pPr>
@@ -11822,7 +11824,6 @@
       <w:pPr>
         <w:jc w:val="center"/>
       </w:pPr>
-      <w:bookmarkStart w:id="0" w:name="_GoBack"/>
       <w:r>
         <w:rPr>
           <w:noProof/>
@@ -11876,7 +11877,6 @@
           </wp:inline>
         </w:drawing>
       </w:r>
-      <w:bookmarkEnd w:id="0"/>
     </w:p>
     <w:sectPr>
       <w:pgSz w:w="11906" w:h="16838"/>

</xml_diff>

<commit_message>
update rapporto finale doc and pdf
</commit_message>
<xml_diff>
--- a/Rapporto Finale.docx
+++ b/Rapporto Finale.docx
@@ -1,6 +1,6 @@
 
 <file path=word/document.xml><?xml version="1.0" encoding="utf-8"?>
-<w:document xmlns:wpc="http://schemas.microsoft.com/office/word/2010/wordprocessingCanvas" xmlns:cx="http://schemas.microsoft.com/office/drawing/2014/chartex" xmlns:cx1="http://schemas.microsoft.com/office/drawing/2015/9/8/chartex" xmlns:cx2="http://schemas.microsoft.com/office/drawing/2015/10/21/chartex" xmlns:cx3="http://schemas.microsoft.com/office/drawing/2016/5/9/chartex" xmlns:cx4="http://schemas.microsoft.com/office/drawing/2016/5/10/chartex" xmlns:cx5="http://schemas.microsoft.com/office/drawing/2016/5/11/chartex" xmlns:cx6="http://schemas.microsoft.com/office/drawing/2016/5/12/chartex" xmlns:cx7="http://schemas.microsoft.com/office/drawing/2016/5/13/chartex" xmlns:cx8="http://schemas.microsoft.com/office/drawing/2016/5/14/chartex" xmlns:mc="http://schemas.openxmlformats.org/markup-compatibility/2006" xmlns:o="urn:schemas-microsoft-com:office:office" xmlns:r="http://schemas.openxmlformats.org/officeDocument/2006/relationships" xmlns:m="http://schemas.openxmlformats.org/officeDocument/2006/math" xmlns:v="urn:schemas-microsoft-com:vml" xmlns:wp14="http://schemas.microsoft.com/office/word/2010/wordprocessingDrawing" xmlns:wp="http://schemas.openxmlformats.org/drawingml/2006/wordprocessingDrawing" xmlns:w10="urn:schemas-microsoft-com:office:word" xmlns:w="http://schemas.openxmlformats.org/wordprocessingml/2006/main" xmlns:w14="http://schemas.microsoft.com/office/word/2010/wordml" xmlns:w15="http://schemas.microsoft.com/office/word/2012/wordml" xmlns:w16se="http://schemas.microsoft.com/office/word/2015/wordml/symex" xmlns:wpg="http://schemas.microsoft.com/office/word/2010/wordprocessingGroup" xmlns:wpi="http://schemas.microsoft.com/office/word/2010/wordprocessingInk" xmlns:wne="http://schemas.microsoft.com/office/word/2006/wordml" xmlns:wps="http://schemas.microsoft.com/office/word/2010/wordprocessingShape" mc:Ignorable="w14 w15 w16se wp14">
+<w:document xmlns:wpc="http://schemas.microsoft.com/office/word/2010/wordprocessingCanvas" xmlns:cx="http://schemas.microsoft.com/office/drawing/2014/chartex" xmlns:cx1="http://schemas.microsoft.com/office/drawing/2015/9/8/chartex" xmlns:cx2="http://schemas.microsoft.com/office/drawing/2015/10/21/chartex" xmlns:cx3="http://schemas.microsoft.com/office/drawing/2016/5/9/chartex" xmlns:cx4="http://schemas.microsoft.com/office/drawing/2016/5/10/chartex" xmlns:cx5="http://schemas.microsoft.com/office/drawing/2016/5/11/chartex" xmlns:mc="http://schemas.openxmlformats.org/markup-compatibility/2006" xmlns:o="urn:schemas-microsoft-com:office:office" xmlns:r="http://schemas.openxmlformats.org/officeDocument/2006/relationships" xmlns:m="http://schemas.openxmlformats.org/officeDocument/2006/math" xmlns:v="urn:schemas-microsoft-com:vml" xmlns:wp14="http://schemas.microsoft.com/office/word/2010/wordprocessingDrawing" xmlns:wp="http://schemas.openxmlformats.org/drawingml/2006/wordprocessingDrawing" xmlns:w10="urn:schemas-microsoft-com:office:word" xmlns:w="http://schemas.openxmlformats.org/wordprocessingml/2006/main" xmlns:w14="http://schemas.microsoft.com/office/word/2010/wordml" xmlns:w15="http://schemas.microsoft.com/office/word/2012/wordml" xmlns:w16se="http://schemas.microsoft.com/office/word/2015/wordml/symex" xmlns:wpg="http://schemas.microsoft.com/office/word/2010/wordprocessingGroup" xmlns:wpi="http://schemas.microsoft.com/office/word/2010/wordprocessingInk" xmlns:wne="http://schemas.microsoft.com/office/word/2006/wordml" xmlns:wps="http://schemas.microsoft.com/office/word/2010/wordprocessingShape" mc:Ignorable="w14 w15 w16se wp14">
   <w:body>
     <w:p>
       <w:pPr>
@@ -58,25 +58,7 @@
           <w:color w:val="24292E"/>
           <w:lang w:val="it-IT"/>
         </w:rPr>
-        <w:t xml:space="preserve"> - Gaetano </w:t>
-      </w:r>
-      <w:proofErr w:type="spellStart"/>
-      <w:r>
-        <w:rPr>
-          <w:rFonts w:ascii="Segoe UI" w:hAnsi="Segoe UI" w:cs="Segoe UI"/>
-          <w:color w:val="24292E"/>
-          <w:lang w:val="it-IT"/>
-        </w:rPr>
-        <w:t>Bonofiglio</w:t>
-      </w:r>
-      <w:proofErr w:type="spellEnd"/>
-      <w:r>
-        <w:rPr>
-          <w:rFonts w:ascii="Segoe UI" w:hAnsi="Segoe UI" w:cs="Segoe UI"/>
-          <w:color w:val="24292E"/>
-          <w:lang w:val="it-IT"/>
-        </w:rPr>
-        <w:t>, Veronica Iovinella</w:t>
+        <w:t xml:space="preserve"> - Gaetano Bonofiglio, Veronica Iovinella</w:t>
       </w:r>
     </w:p>
     <w:p>
@@ -153,13 +135,175 @@
     </w:p>
     <w:p>
       <w:pPr>
-        <w:pStyle w:val="PreformattatoHTML"/>
-        <w:shd w:val="clear" w:color="auto" w:fill="F6F8FA"/>
-        <w:rPr>
-          <w:rFonts w:ascii="Consolas" w:hAnsi="Consolas"/>
-          <w:color w:val="24292E"/>
-        </w:rPr>
-      </w:pPr>
+        <w:rPr>
+          <w:rFonts w:ascii="Segoe UI" w:hAnsi="Segoe UI" w:cs="Segoe UI"/>
+          <w:color w:val="24292E"/>
+          <w:shd w:val="clear" w:color="auto" w:fill="FFFFFF"/>
+        </w:rPr>
+      </w:pPr>
+      <w:r>
+        <w:rPr>
+          <w:rFonts w:ascii="Segoe UI" w:hAnsi="Segoe UI" w:cs="Segoe UI"/>
+          <w:color w:val="24292E"/>
+          <w:shd w:val="clear" w:color="auto" w:fill="FFFFFF"/>
+        </w:rPr>
+        <w:t xml:space="preserve">Nella </w:t>
+      </w:r>
+      <w:proofErr w:type="spellStart"/>
+      <w:r>
+        <w:rPr>
+          <w:rFonts w:ascii="Segoe UI" w:hAnsi="Segoe UI" w:cs="Segoe UI"/>
+          <w:color w:val="24292E"/>
+          <w:shd w:val="clear" w:color="auto" w:fill="FFFFFF"/>
+        </w:rPr>
+        <w:t>Map</w:t>
+      </w:r>
+      <w:proofErr w:type="spellEnd"/>
+      <w:r>
+        <w:rPr>
+          <w:rFonts w:ascii="Segoe UI" w:hAnsi="Segoe UI" w:cs="Segoe UI"/>
+          <w:color w:val="24292E"/>
+          <w:shd w:val="clear" w:color="auto" w:fill="FFFFFF"/>
+        </w:rPr>
+        <w:t xml:space="preserve"> è stata creata una coppia in cui il primo valore è un tipo di dato composto da anno, mese e prodotto, mentre il valore è lo score. </w:t>
+      </w:r>
+    </w:p>
+    <w:p>
+      <w:pPr>
+        <w:rPr>
+          <w:rFonts w:ascii="Segoe UI" w:hAnsi="Segoe UI" w:cs="Segoe UI"/>
+          <w:color w:val="24292E"/>
+          <w:shd w:val="clear" w:color="auto" w:fill="FFFFFF"/>
+        </w:rPr>
+      </w:pPr>
+      <w:r>
+        <w:rPr>
+          <w:rFonts w:ascii="Segoe UI" w:hAnsi="Segoe UI" w:cs="Segoe UI"/>
+          <w:color w:val="24292E"/>
+          <w:shd w:val="clear" w:color="auto" w:fill="FFFFFF"/>
+        </w:rPr>
+        <w:t xml:space="preserve">La Reduce accumula i risultati in un dizionario ordinato che ha come chiave la coppia mese e anno e come valore un array ordinato per </w:t>
+      </w:r>
+      <w:proofErr w:type="spellStart"/>
+      <w:r>
+        <w:rPr>
+          <w:rFonts w:ascii="Segoe UI" w:hAnsi="Segoe UI" w:cs="Segoe UI"/>
+          <w:color w:val="24292E"/>
+          <w:shd w:val="clear" w:color="auto" w:fill="FFFFFF"/>
+        </w:rPr>
+        <w:t>average</w:t>
+      </w:r>
+      <w:proofErr w:type="spellEnd"/>
+      <w:r>
+        <w:rPr>
+          <w:rFonts w:ascii="Segoe UI" w:hAnsi="Segoe UI" w:cs="Segoe UI"/>
+          <w:color w:val="24292E"/>
+          <w:shd w:val="clear" w:color="auto" w:fill="FFFFFF"/>
+        </w:rPr>
+        <w:t xml:space="preserve"> score di 5 prodotti e il loro score medio. Per permettere di scalare, nel codice Java, è stato definito un</w:t>
+      </w:r>
+      <w:r>
+        <w:rPr>
+          <w:rStyle w:val="apple-converted-space"/>
+          <w:rFonts w:ascii="Segoe UI" w:hAnsi="Segoe UI" w:cs="Segoe UI"/>
+          <w:color w:val="24292E"/>
+          <w:shd w:val="clear" w:color="auto" w:fill="FFFFFF"/>
+        </w:rPr>
+        <w:t> </w:t>
+      </w:r>
+      <w:proofErr w:type="spellStart"/>
+      <w:r>
+        <w:rPr>
+          <w:rStyle w:val="Enfasigrassetto"/>
+          <w:rFonts w:ascii="Segoe UI" w:hAnsi="Segoe UI" w:cs="Segoe UI"/>
+          <w:color w:val="24292E"/>
+          <w:shd w:val="clear" w:color="auto" w:fill="FFFFFF"/>
+        </w:rPr>
+        <w:t>Partitioner</w:t>
+      </w:r>
+      <w:proofErr w:type="spellEnd"/>
+      <w:r>
+        <w:rPr>
+          <w:rStyle w:val="apple-converted-space"/>
+          <w:rFonts w:ascii="Segoe UI" w:hAnsi="Segoe UI" w:cs="Segoe UI"/>
+          <w:color w:val="24292E"/>
+          <w:shd w:val="clear" w:color="auto" w:fill="FFFFFF"/>
+        </w:rPr>
+        <w:t> </w:t>
+      </w:r>
+      <w:r>
+        <w:rPr>
+          <w:rFonts w:ascii="Segoe UI" w:hAnsi="Segoe UI" w:cs="Segoe UI"/>
+          <w:color w:val="24292E"/>
+          <w:shd w:val="clear" w:color="auto" w:fill="FFFFFF"/>
+        </w:rPr>
+        <w:t xml:space="preserve">sulla base del range degli anni, che determina anche il numero di </w:t>
+      </w:r>
+      <w:proofErr w:type="spellStart"/>
+      <w:r>
+        <w:rPr>
+          <w:rFonts w:ascii="Segoe UI" w:hAnsi="Segoe UI" w:cs="Segoe UI"/>
+          <w:color w:val="24292E"/>
+          <w:shd w:val="clear" w:color="auto" w:fill="FFFFFF"/>
+        </w:rPr>
+        <w:t>Reducer</w:t>
+      </w:r>
+      <w:proofErr w:type="spellEnd"/>
+      <w:r>
+        <w:rPr>
+          <w:rFonts w:ascii="Segoe UI" w:hAnsi="Segoe UI" w:cs="Segoe UI"/>
+          <w:color w:val="24292E"/>
+          <w:shd w:val="clear" w:color="auto" w:fill="FFFFFF"/>
+        </w:rPr>
+        <w:t xml:space="preserve">. La </w:t>
+      </w:r>
+      <w:proofErr w:type="spellStart"/>
+      <w:r>
+        <w:rPr>
+          <w:rFonts w:ascii="Segoe UI" w:hAnsi="Segoe UI" w:cs="Segoe UI"/>
+          <w:color w:val="24292E"/>
+          <w:shd w:val="clear" w:color="auto" w:fill="FFFFFF"/>
+        </w:rPr>
+        <w:t>Cleanup</w:t>
+      </w:r>
+      <w:proofErr w:type="spellEnd"/>
+      <w:r>
+        <w:rPr>
+          <w:rFonts w:ascii="Segoe UI" w:hAnsi="Segoe UI" w:cs="Segoe UI"/>
+          <w:color w:val="24292E"/>
+          <w:shd w:val="clear" w:color="auto" w:fill="FFFFFF"/>
+        </w:rPr>
+        <w:t xml:space="preserve"> del </w:t>
+      </w:r>
+      <w:proofErr w:type="spellStart"/>
+      <w:r>
+        <w:rPr>
+          <w:rFonts w:ascii="Segoe UI" w:hAnsi="Segoe UI" w:cs="Segoe UI"/>
+          <w:color w:val="24292E"/>
+          <w:shd w:val="clear" w:color="auto" w:fill="FFFFFF"/>
+        </w:rPr>
+        <w:t>Reducer</w:t>
+      </w:r>
+      <w:proofErr w:type="spellEnd"/>
+      <w:r>
+        <w:rPr>
+          <w:rFonts w:ascii="Segoe UI" w:hAnsi="Segoe UI" w:cs="Segoe UI"/>
+          <w:color w:val="24292E"/>
+          <w:shd w:val="clear" w:color="auto" w:fill="FFFFFF"/>
+        </w:rPr>
+        <w:t xml:space="preserve"> emette i dati contenuti nel dizionario.</w:t>
+      </w:r>
+    </w:p>
+    <w:p>
+      <w:pPr>
+        <w:pStyle w:val="PreformattatoHTML"/>
+        <w:shd w:val="clear" w:color="auto" w:fill="F6F8FA"/>
+        <w:rPr>
+          <w:rFonts w:ascii="Consolas" w:hAnsi="Consolas"/>
+          <w:color w:val="24292E"/>
+        </w:rPr>
+      </w:pPr>
+      <w:proofErr w:type="gramStart"/>
       <w:r>
         <w:rPr>
           <w:rStyle w:val="pl-c1"/>
@@ -173,7 +317,15 @@
           <w:rFonts w:ascii="Consolas" w:hAnsi="Consolas"/>
           <w:color w:val="24292E"/>
         </w:rPr>
-        <w:t>(key, record)</w:t>
+        <w:t>(</w:t>
+      </w:r>
+      <w:proofErr w:type="gramEnd"/>
+      <w:r>
+        <w:rPr>
+          <w:rFonts w:ascii="Consolas" w:hAnsi="Consolas"/>
+          <w:color w:val="24292E"/>
+        </w:rPr>
+        <w:t>key, record)</w:t>
       </w:r>
       <w:r>
         <w:rPr>
@@ -1254,19 +1406,38 @@
     </w:p>
     <w:p>
       <w:pPr>
-        <w:pStyle w:val="PreformattatoHTML"/>
-        <w:shd w:val="clear" w:color="auto" w:fill="F6F8FA"/>
-        <w:rPr>
-          <w:rFonts w:ascii="Consolas" w:hAnsi="Consolas"/>
-          <w:color w:val="24292E"/>
-        </w:rPr>
-      </w:pPr>
-      <w:r>
-        <w:rPr>
-          <w:rStyle w:val="pl-k"/>
-          <w:rFonts w:ascii="Consolas" w:hAnsi="Consolas"/>
-          <w:color w:val="A71D5D"/>
-        </w:rPr>
+        <w:rPr>
+          <w:rFonts w:ascii="Segoe UI" w:hAnsi="Segoe UI" w:cs="Segoe UI"/>
+          <w:color w:val="24292E"/>
+          <w:shd w:val="clear" w:color="auto" w:fill="FFFFFF"/>
+        </w:rPr>
+      </w:pPr>
+      <w:r>
+        <w:rPr>
+          <w:rFonts w:ascii="Segoe UI" w:hAnsi="Segoe UI" w:cs="Segoe UI"/>
+          <w:color w:val="24292E"/>
+          <w:shd w:val="clear" w:color="auto" w:fill="FFFFFF"/>
+        </w:rPr>
+        <w:t>Vengono inizialmente selezionati i prodotti e il loro score medio, raggruppati per mese e anno. Viene dunque aggiunto un campo che contiene il numero della riga per quel mese e anno, ordinando il numero in base allo score medio più alto. L'ultima selezione taglia le righe quando la loro numerazione supera 5 e raggruppa i prodotti in una lista.</w:t>
+      </w:r>
+    </w:p>
+    <w:p/>
+    <w:p>
+      <w:pPr>
+        <w:pStyle w:val="PreformattatoHTML"/>
+        <w:shd w:val="clear" w:color="auto" w:fill="F6F8FA"/>
+        <w:rPr>
+          <w:rFonts w:ascii="Consolas" w:hAnsi="Consolas"/>
+          <w:color w:val="24292E"/>
+        </w:rPr>
+      </w:pPr>
+      <w:r>
+        <w:rPr>
+          <w:rStyle w:val="pl-k"/>
+          <w:rFonts w:ascii="Consolas" w:hAnsi="Consolas"/>
+          <w:color w:val="A71D5D"/>
+        </w:rPr>
+        <w:lastRenderedPageBreak/>
         <w:t>SELECT</w:t>
       </w:r>
       <w:r>
@@ -1277,6 +1448,7 @@
         <w:t xml:space="preserve"> </w:t>
       </w:r>
       <w:proofErr w:type="spellStart"/>
+      <w:proofErr w:type="gramStart"/>
       <w:r>
         <w:rPr>
           <w:rStyle w:val="pl-c1"/>
@@ -1301,6 +1473,7 @@
         <w:t>month</w:t>
       </w:r>
       <w:proofErr w:type="spellEnd"/>
+      <w:proofErr w:type="gramEnd"/>
       <w:r>
         <w:rPr>
           <w:rFonts w:ascii="Consolas" w:hAnsi="Consolas"/>
@@ -2268,6 +2441,42 @@
       </w:r>
     </w:p>
     <w:p>
+      <w:r>
+        <w:rPr>
+          <w:rFonts w:ascii="Segoe UI" w:hAnsi="Segoe UI" w:cs="Segoe UI"/>
+          <w:color w:val="24292E"/>
+          <w:shd w:val="clear" w:color="auto" w:fill="FFFFFF"/>
+        </w:rPr>
+        <w:t>S</w:t>
+      </w:r>
+      <w:r>
+        <w:rPr>
+          <w:rFonts w:ascii="Segoe UI" w:hAnsi="Segoe UI" w:cs="Segoe UI"/>
+          <w:color w:val="24292E"/>
+          <w:shd w:val="clear" w:color="auto" w:fill="FFFFFF"/>
+        </w:rPr>
+        <w:t xml:space="preserve">i mappa inizialmente il dataset in una coppia in cui la chiave è mese + anno + prodotto e il valore è una coppia score e la costante 1. Vengono dunque conteggiati i prodotti di quel mese sfruttando la costante e successivamente calcolate le medie e raggruppate in un nodo per ottenere </w:t>
+      </w:r>
+      <w:proofErr w:type="gramStart"/>
+      <w:r>
+        <w:rPr>
+          <w:rFonts w:ascii="Segoe UI" w:hAnsi="Segoe UI" w:cs="Segoe UI"/>
+          <w:color w:val="24292E"/>
+          <w:shd w:val="clear" w:color="auto" w:fill="FFFFFF"/>
+        </w:rPr>
+        <w:t>la top</w:t>
+      </w:r>
+      <w:proofErr w:type="gramEnd"/>
+      <w:r>
+        <w:rPr>
+          <w:rFonts w:ascii="Segoe UI" w:hAnsi="Segoe UI" w:cs="Segoe UI"/>
+          <w:color w:val="24292E"/>
+          <w:shd w:val="clear" w:color="auto" w:fill="FFFFFF"/>
+        </w:rPr>
+        <w:t xml:space="preserve"> 5 ordinata.</w:t>
+      </w:r>
+    </w:p>
+    <w:p>
       <w:pPr>
         <w:pStyle w:val="PreformattatoHTML"/>
         <w:shd w:val="clear" w:color="auto" w:fill="F6F8FA"/>
@@ -2377,7 +2586,6 @@
           <w:rFonts w:ascii="Consolas" w:hAnsi="Consolas"/>
           <w:color w:val="24292E"/>
         </w:rPr>
-        <w:lastRenderedPageBreak/>
         <w:t xml:space="preserve">        .</w:t>
       </w:r>
       <w:proofErr w:type="spellStart"/>
@@ -3650,6 +3858,7 @@
           <w:sz w:val="36"/>
           <w:lang w:val="en-GB"/>
         </w:rPr>
+        <w:lastRenderedPageBreak/>
         <w:t>Job 2</w:t>
       </w:r>
     </w:p>
@@ -3702,14 +3911,97 @@
       </w:r>
     </w:p>
     <w:p>
-      <w:pPr>
-        <w:pStyle w:val="PreformattatoHTML"/>
-        <w:shd w:val="clear" w:color="auto" w:fill="F6F8FA"/>
-        <w:rPr>
-          <w:rFonts w:ascii="Consolas" w:hAnsi="Consolas"/>
-          <w:color w:val="24292E"/>
-        </w:rPr>
-      </w:pPr>
+      <w:r>
+        <w:rPr>
+          <w:rFonts w:ascii="Segoe UI" w:hAnsi="Segoe UI" w:cs="Segoe UI"/>
+          <w:color w:val="24292E"/>
+          <w:shd w:val="clear" w:color="auto" w:fill="FFFFFF"/>
+        </w:rPr>
+        <w:t xml:space="preserve">Similmente al Job 1, la </w:t>
+      </w:r>
+      <w:proofErr w:type="spellStart"/>
+      <w:r>
+        <w:rPr>
+          <w:rFonts w:ascii="Segoe UI" w:hAnsi="Segoe UI" w:cs="Segoe UI"/>
+          <w:color w:val="24292E"/>
+          <w:shd w:val="clear" w:color="auto" w:fill="FFFFFF"/>
+        </w:rPr>
+        <w:t>Map</w:t>
+      </w:r>
+      <w:proofErr w:type="spellEnd"/>
+      <w:r>
+        <w:rPr>
+          <w:rFonts w:ascii="Segoe UI" w:hAnsi="Segoe UI" w:cs="Segoe UI"/>
+          <w:color w:val="24292E"/>
+          <w:shd w:val="clear" w:color="auto" w:fill="FFFFFF"/>
+        </w:rPr>
+        <w:t xml:space="preserve"> emette una coppia in cui la chiave è l'utente e il valore è una coppia score + prodotto. La Reduce accumula i dati in un dizionario ordinato in cui la chiave è l'utente e il valore è un array di 10 coppie prodotto + score, ordinato per score. La </w:t>
+      </w:r>
+      <w:proofErr w:type="spellStart"/>
+      <w:r>
+        <w:rPr>
+          <w:rFonts w:ascii="Segoe UI" w:hAnsi="Segoe UI" w:cs="Segoe UI"/>
+          <w:color w:val="24292E"/>
+          <w:shd w:val="clear" w:color="auto" w:fill="FFFFFF"/>
+        </w:rPr>
+        <w:t>Cleanup</w:t>
+      </w:r>
+      <w:proofErr w:type="spellEnd"/>
+      <w:r>
+        <w:rPr>
+          <w:rFonts w:ascii="Segoe UI" w:hAnsi="Segoe UI" w:cs="Segoe UI"/>
+          <w:color w:val="24292E"/>
+          <w:shd w:val="clear" w:color="auto" w:fill="FFFFFF"/>
+        </w:rPr>
+        <w:t xml:space="preserve"> emette il dizionario. A differenza del Job 1 non serve ridefinire un </w:t>
+      </w:r>
+      <w:proofErr w:type="spellStart"/>
+      <w:r>
+        <w:rPr>
+          <w:rFonts w:ascii="Segoe UI" w:hAnsi="Segoe UI" w:cs="Segoe UI"/>
+          <w:color w:val="24292E"/>
+          <w:shd w:val="clear" w:color="auto" w:fill="FFFFFF"/>
+        </w:rPr>
+        <w:t>Partitioner</w:t>
+      </w:r>
+      <w:proofErr w:type="spellEnd"/>
+      <w:r>
+        <w:rPr>
+          <w:rFonts w:ascii="Segoe UI" w:hAnsi="Segoe UI" w:cs="Segoe UI"/>
+          <w:color w:val="24292E"/>
+          <w:shd w:val="clear" w:color="auto" w:fill="FFFFFF"/>
+        </w:rPr>
+        <w:t xml:space="preserve"> perché quello di default va già bene, per scalare è quindi data all'utente la possibilità di scegliere il numero di </w:t>
+      </w:r>
+      <w:proofErr w:type="spellStart"/>
+      <w:r>
+        <w:rPr>
+          <w:rFonts w:ascii="Segoe UI" w:hAnsi="Segoe UI" w:cs="Segoe UI"/>
+          <w:color w:val="24292E"/>
+          <w:shd w:val="clear" w:color="auto" w:fill="FFFFFF"/>
+        </w:rPr>
+        <w:t>Reducer</w:t>
+      </w:r>
+      <w:proofErr w:type="spellEnd"/>
+      <w:r>
+        <w:rPr>
+          <w:rFonts w:ascii="Segoe UI" w:hAnsi="Segoe UI" w:cs="Segoe UI"/>
+          <w:color w:val="24292E"/>
+          <w:shd w:val="clear" w:color="auto" w:fill="FFFFFF"/>
+        </w:rPr>
+        <w:t>.</w:t>
+      </w:r>
+    </w:p>
+    <w:p>
+      <w:pPr>
+        <w:pStyle w:val="PreformattatoHTML"/>
+        <w:shd w:val="clear" w:color="auto" w:fill="F6F8FA"/>
+        <w:rPr>
+          <w:rFonts w:ascii="Consolas" w:hAnsi="Consolas"/>
+          <w:color w:val="24292E"/>
+        </w:rPr>
+      </w:pPr>
+      <w:proofErr w:type="gramStart"/>
       <w:r>
         <w:rPr>
           <w:rStyle w:val="pl-c1"/>
@@ -3723,7 +4015,15 @@
           <w:rFonts w:ascii="Consolas" w:hAnsi="Consolas"/>
           <w:color w:val="24292E"/>
         </w:rPr>
-        <w:t>(key, record)</w:t>
+        <w:t>(</w:t>
+      </w:r>
+      <w:proofErr w:type="gramEnd"/>
+      <w:r>
+        <w:rPr>
+          <w:rFonts w:ascii="Consolas" w:hAnsi="Consolas"/>
+          <w:color w:val="24292E"/>
+        </w:rPr>
+        <w:t>key, record)</w:t>
       </w:r>
       <w:r>
         <w:rPr>
@@ -4295,6 +4595,32 @@
       </w:r>
     </w:p>
     <w:p>
+      <w:r>
+        <w:rPr>
+          <w:rFonts w:ascii="Segoe UI" w:hAnsi="Segoe UI" w:cs="Segoe UI"/>
+          <w:color w:val="24292E"/>
+          <w:shd w:val="clear" w:color="auto" w:fill="FFFFFF"/>
+        </w:rPr>
+        <w:t>Una prima selezione ottiene utente, prodotto e score, ordinando per utente e contando le righe</w:t>
+      </w:r>
+      <w:r>
+        <w:rPr>
+          <w:rFonts w:ascii="Segoe UI" w:hAnsi="Segoe UI" w:cs="Segoe UI"/>
+          <w:color w:val="24292E"/>
+          <w:shd w:val="clear" w:color="auto" w:fill="FFFFFF"/>
+        </w:rPr>
+        <w:t xml:space="preserve"> con quell'utente in base allo </w:t>
+      </w:r>
+      <w:r>
+        <w:rPr>
+          <w:rFonts w:ascii="Segoe UI" w:hAnsi="Segoe UI" w:cs="Segoe UI"/>
+          <w:color w:val="24292E"/>
+          <w:shd w:val="clear" w:color="auto" w:fill="FFFFFF"/>
+        </w:rPr>
+        <w:t>score più alto. La seconda selezione taglia via le righe con numero maggiore di 10 e raggruppa i prodotti in una lista per ogni utente.</w:t>
+      </w:r>
+    </w:p>
+    <w:p>
       <w:pPr>
         <w:pStyle w:val="PreformattatoHTML"/>
         <w:shd w:val="clear" w:color="auto" w:fill="F6F8FA"/>
@@ -4351,6 +4677,7 @@
         <w:t>, COLLECT_LIST(</w:t>
       </w:r>
       <w:proofErr w:type="spellStart"/>
+      <w:proofErr w:type="gramStart"/>
       <w:r>
         <w:rPr>
           <w:rStyle w:val="pl-c1"/>
@@ -4372,7 +4699,16 @@
           <w:rFonts w:ascii="Consolas" w:hAnsi="Consolas"/>
           <w:color w:val="0086B3"/>
         </w:rPr>
-        <w:t>product_id</w:t>
+        <w:t>product</w:t>
+      </w:r>
+      <w:proofErr w:type="gramEnd"/>
+      <w:r>
+        <w:rPr>
+          <w:rStyle w:val="pl-c1"/>
+          <w:rFonts w:ascii="Consolas" w:hAnsi="Consolas"/>
+          <w:color w:val="0086B3"/>
+        </w:rPr>
+        <w:t>_id</w:t>
       </w:r>
       <w:proofErr w:type="spellEnd"/>
       <w:r>
@@ -4447,7 +4783,6 @@
           <w:rFonts w:ascii="Consolas" w:hAnsi="Consolas"/>
           <w:color w:val="24292E"/>
         </w:rPr>
-        <w:lastRenderedPageBreak/>
         <w:t xml:space="preserve">(   </w:t>
       </w:r>
       <w:r>
@@ -4896,6 +5231,32 @@
       </w:r>
     </w:p>
     <w:p>
+      <w:r>
+        <w:rPr>
+          <w:rFonts w:ascii="Segoe UI" w:hAnsi="Segoe UI" w:cs="Segoe UI"/>
+          <w:color w:val="24292E"/>
+          <w:shd w:val="clear" w:color="auto" w:fill="FFFFFF"/>
+        </w:rPr>
+        <w:t xml:space="preserve">Viene mappata ogni riga in una coppia </w:t>
+      </w:r>
+      <w:r>
+        <w:rPr>
+          <w:rFonts w:ascii="Segoe UI" w:hAnsi="Segoe UI" w:cs="Segoe UI"/>
+          <w:color w:val="24292E"/>
+          <w:shd w:val="clear" w:color="auto" w:fill="FFFFFF"/>
+        </w:rPr>
+        <w:t>i</w:t>
+      </w:r>
+      <w:r>
+        <w:rPr>
+          <w:rFonts w:ascii="Segoe UI" w:hAnsi="Segoe UI" w:cs="Segoe UI"/>
+          <w:color w:val="24292E"/>
+          <w:shd w:val="clear" w:color="auto" w:fill="FFFFFF"/>
+        </w:rPr>
+        <w:t>n cui la chiave è l'utente e il valore è una coppia score + prodotto. Vengono dunque raggruppati i risultati e sono selezionati i top 10 prodotti.</w:t>
+      </w:r>
+    </w:p>
+    <w:p>
       <w:pPr>
         <w:pStyle w:val="PreformattatoHTML"/>
         <w:shd w:val="clear" w:color="auto" w:fill="F6F8FA"/>
@@ -5182,6 +5543,7 @@
           <w:szCs w:val="30"/>
           <w:lang w:val="en-GB"/>
         </w:rPr>
+        <w:lastRenderedPageBreak/>
         <w:t xml:space="preserve">Output (prime 10 </w:t>
       </w:r>
       <w:proofErr w:type="spellStart"/>
@@ -5728,7 +6090,8 @@
     </w:p>
     <w:p>
       <w:pPr>
-        <w:pStyle w:val="NormaleWeb"/>
+        <w:pStyle w:val="unchanged"/>
+        <w:shd w:val="clear" w:color="auto" w:fill="FFFFFF"/>
         <w:spacing w:before="0" w:beforeAutospacing="0" w:after="240" w:afterAutospacing="0"/>
         <w:rPr>
           <w:rFonts w:ascii="Segoe UI" w:hAnsi="Segoe UI" w:cs="Segoe UI"/>
@@ -5742,7 +6105,7 @@
           <w:color w:val="24292E"/>
           <w:lang w:val="it-IT"/>
         </w:rPr>
-        <w:t xml:space="preserve">Di seguito proponiamo due versione di </w:t>
+        <w:t xml:space="preserve">Di seguito sono proposte due versione di </w:t>
       </w:r>
       <w:proofErr w:type="spellStart"/>
       <w:r>
@@ -5760,43 +6123,243 @@
           <w:color w:val="24292E"/>
           <w:lang w:val="it-IT"/>
         </w:rPr>
-        <w:t xml:space="preserve">-Reduce, la prima costruita con due task </w:t>
-      </w:r>
-      <w:proofErr w:type="spellStart"/>
-      <w:r>
-        <w:rPr>
-          <w:rFonts w:ascii="Segoe UI" w:hAnsi="Segoe UI" w:cs="Segoe UI"/>
-          <w:color w:val="24292E"/>
-          <w:lang w:val="it-IT"/>
-        </w:rPr>
-        <w:t>map</w:t>
-      </w:r>
-      <w:proofErr w:type="spellEnd"/>
-      <w:r>
-        <w:rPr>
-          <w:rFonts w:ascii="Segoe UI" w:hAnsi="Segoe UI" w:cs="Segoe UI"/>
-          <w:color w:val="24292E"/>
-          <w:lang w:val="it-IT"/>
-        </w:rPr>
-        <w:t xml:space="preserve">-reduce, la seconda con un solo task </w:t>
-      </w:r>
-      <w:proofErr w:type="spellStart"/>
-      <w:r>
-        <w:rPr>
-          <w:rFonts w:ascii="Segoe UI" w:hAnsi="Segoe UI" w:cs="Segoe UI"/>
-          <w:color w:val="24292E"/>
-          <w:lang w:val="it-IT"/>
-        </w:rPr>
-        <w:t>map</w:t>
-      </w:r>
-      <w:proofErr w:type="spellEnd"/>
-      <w:r>
-        <w:rPr>
-          <w:rFonts w:ascii="Segoe UI" w:hAnsi="Segoe UI" w:cs="Segoe UI"/>
-          <w:color w:val="24292E"/>
-          <w:lang w:val="it-IT"/>
-        </w:rPr>
-        <w:t>-reduce ma RAM intensive</w:t>
+        <w:t>-Reduce</w:t>
+      </w:r>
+      <w:r>
+        <w:rPr>
+          <w:rFonts w:ascii="Segoe UI" w:hAnsi="Segoe UI" w:cs="Segoe UI"/>
+          <w:color w:val="24292E"/>
+          <w:lang w:val="it-IT"/>
+        </w:rPr>
+        <w:t>:</w:t>
+      </w:r>
+      <w:r>
+        <w:rPr>
+          <w:rFonts w:ascii="Segoe UI" w:hAnsi="Segoe UI" w:cs="Segoe UI"/>
+          <w:color w:val="24292E"/>
+          <w:lang w:val="it-IT"/>
+        </w:rPr>
+        <w:t xml:space="preserve"> la prima</w:t>
+      </w:r>
+      <w:r>
+        <w:rPr>
+          <w:rFonts w:ascii="Segoe UI" w:hAnsi="Segoe UI" w:cs="Segoe UI"/>
+          <w:color w:val="24292E"/>
+          <w:lang w:val="it-IT"/>
+        </w:rPr>
+        <w:t xml:space="preserve"> è</w:t>
+      </w:r>
+      <w:r>
+        <w:rPr>
+          <w:rFonts w:ascii="Segoe UI" w:hAnsi="Segoe UI" w:cs="Segoe UI"/>
+          <w:color w:val="24292E"/>
+          <w:lang w:val="it-IT"/>
+        </w:rPr>
+        <w:t xml:space="preserve"> costruita con due task</w:t>
+      </w:r>
+      <w:r>
+        <w:rPr>
+          <w:rFonts w:ascii="Segoe UI" w:hAnsi="Segoe UI" w:cs="Segoe UI"/>
+          <w:color w:val="24292E"/>
+          <w:lang w:val="it-IT"/>
+        </w:rPr>
+        <w:t xml:space="preserve">, e ciò permette di scalare meglio grazie al fatto che è possibile indicare più </w:t>
+      </w:r>
+      <w:proofErr w:type="spellStart"/>
+      <w:r>
+        <w:rPr>
+          <w:rFonts w:ascii="Segoe UI" w:hAnsi="Segoe UI" w:cs="Segoe UI"/>
+          <w:color w:val="24292E"/>
+          <w:lang w:val="it-IT"/>
+        </w:rPr>
+        <w:t>reducer</w:t>
+      </w:r>
+      <w:proofErr w:type="spellEnd"/>
+      <w:r>
+        <w:rPr>
+          <w:rFonts w:ascii="Segoe UI" w:hAnsi="Segoe UI" w:cs="Segoe UI"/>
+          <w:color w:val="24292E"/>
+          <w:lang w:val="it-IT"/>
+        </w:rPr>
+        <w:t xml:space="preserve"> nel secondo task</w:t>
+      </w:r>
+      <w:r>
+        <w:rPr>
+          <w:rFonts w:ascii="Segoe UI" w:hAnsi="Segoe UI" w:cs="Segoe UI"/>
+          <w:color w:val="24292E"/>
+          <w:lang w:val="it-IT"/>
+        </w:rPr>
+        <w:t>,</w:t>
+      </w:r>
+      <w:r>
+        <w:rPr>
+          <w:rFonts w:ascii="Segoe UI" w:hAnsi="Segoe UI" w:cs="Segoe UI"/>
+          <w:color w:val="24292E"/>
+          <w:lang w:val="it-IT"/>
+        </w:rPr>
+        <w:t xml:space="preserve"> mentre</w:t>
+      </w:r>
+      <w:r>
+        <w:rPr>
+          <w:rFonts w:ascii="Segoe UI" w:hAnsi="Segoe UI" w:cs="Segoe UI"/>
+          <w:color w:val="24292E"/>
+          <w:lang w:val="it-IT"/>
+        </w:rPr>
+        <w:t xml:space="preserve"> la seconda</w:t>
+      </w:r>
+      <w:r>
+        <w:rPr>
+          <w:rFonts w:ascii="Segoe UI" w:hAnsi="Segoe UI" w:cs="Segoe UI"/>
+          <w:color w:val="24292E"/>
+          <w:lang w:val="it-IT"/>
+        </w:rPr>
+        <w:t xml:space="preserve"> è costruita</w:t>
+      </w:r>
+      <w:r>
+        <w:rPr>
+          <w:rFonts w:ascii="Segoe UI" w:hAnsi="Segoe UI" w:cs="Segoe UI"/>
+          <w:color w:val="24292E"/>
+          <w:lang w:val="it-IT"/>
+        </w:rPr>
+        <w:t xml:space="preserve"> con un sol</w:t>
+      </w:r>
+      <w:r>
+        <w:rPr>
+          <w:rFonts w:ascii="Segoe UI" w:hAnsi="Segoe UI" w:cs="Segoe UI"/>
+          <w:color w:val="24292E"/>
+          <w:lang w:val="it-IT"/>
+        </w:rPr>
+        <w:t>o task ma che richiede molta più</w:t>
+      </w:r>
+      <w:r>
+        <w:rPr>
+          <w:rFonts w:ascii="Segoe UI" w:hAnsi="Segoe UI" w:cs="Segoe UI"/>
+          <w:color w:val="24292E"/>
+          <w:lang w:val="it-IT"/>
+        </w:rPr>
+        <w:t xml:space="preserve"> memoria.</w:t>
+      </w:r>
+    </w:p>
+    <w:p>
+      <w:pPr>
+        <w:pStyle w:val="unchanged"/>
+        <w:shd w:val="clear" w:color="auto" w:fill="FFFFFF"/>
+        <w:spacing w:before="0" w:beforeAutospacing="0" w:after="240" w:afterAutospacing="0"/>
+        <w:rPr>
+          <w:rFonts w:ascii="Segoe UI" w:hAnsi="Segoe UI" w:cs="Segoe UI"/>
+          <w:color w:val="24292E"/>
+          <w:lang w:val="it-IT"/>
+        </w:rPr>
+      </w:pPr>
+      <w:r>
+        <w:rPr>
+          <w:rFonts w:ascii="Segoe UI" w:hAnsi="Segoe UI" w:cs="Segoe UI"/>
+          <w:color w:val="24292E"/>
+          <w:lang w:val="it-IT"/>
+        </w:rPr>
+        <w:t xml:space="preserve">La prima </w:t>
+      </w:r>
+      <w:proofErr w:type="spellStart"/>
+      <w:r>
+        <w:rPr>
+          <w:rFonts w:ascii="Segoe UI" w:hAnsi="Segoe UI" w:cs="Segoe UI"/>
+          <w:color w:val="24292E"/>
+          <w:lang w:val="it-IT"/>
+        </w:rPr>
+        <w:t>Map</w:t>
+      </w:r>
+      <w:proofErr w:type="spellEnd"/>
+      <w:r>
+        <w:rPr>
+          <w:rFonts w:ascii="Segoe UI" w:hAnsi="Segoe UI" w:cs="Segoe UI"/>
+          <w:color w:val="24292E"/>
+          <w:lang w:val="it-IT"/>
+        </w:rPr>
+        <w:t xml:space="preserve"> emette coppie product e score qualora quest'ultimo fosse maggiore o uguale a 4. La prima R</w:t>
+      </w:r>
+      <w:r>
+        <w:rPr>
+          <w:rFonts w:ascii="Segoe UI" w:hAnsi="Segoe UI" w:cs="Segoe UI"/>
+          <w:color w:val="24292E"/>
+          <w:lang w:val="it-IT"/>
+        </w:rPr>
+        <w:t>educe scorre in modo annidato i</w:t>
+      </w:r>
+      <w:r>
+        <w:rPr>
+          <w:rFonts w:ascii="Segoe UI" w:hAnsi="Segoe UI" w:cs="Segoe UI"/>
+          <w:color w:val="24292E"/>
+          <w:lang w:val="it-IT"/>
+        </w:rPr>
+        <w:t xml:space="preserve"> valori </w:t>
+      </w:r>
+      <w:r>
+        <w:rPr>
+          <w:rFonts w:ascii="Segoe UI" w:hAnsi="Segoe UI" w:cs="Segoe UI"/>
+          <w:color w:val="24292E"/>
+          <w:lang w:val="it-IT"/>
+        </w:rPr>
+        <w:t>ottenuti</w:t>
+      </w:r>
+      <w:r>
+        <w:rPr>
+          <w:rFonts w:ascii="Segoe UI" w:hAnsi="Segoe UI" w:cs="Segoe UI"/>
+          <w:color w:val="24292E"/>
+          <w:lang w:val="it-IT"/>
+        </w:rPr>
+        <w:t xml:space="preserve"> dalla </w:t>
+      </w:r>
+      <w:proofErr w:type="spellStart"/>
+      <w:r>
+        <w:rPr>
+          <w:rFonts w:ascii="Segoe UI" w:hAnsi="Segoe UI" w:cs="Segoe UI"/>
+          <w:color w:val="24292E"/>
+          <w:lang w:val="it-IT"/>
+        </w:rPr>
+        <w:t>Map</w:t>
+      </w:r>
+      <w:proofErr w:type="spellEnd"/>
+      <w:r>
+        <w:rPr>
+          <w:rFonts w:ascii="Segoe UI" w:hAnsi="Segoe UI" w:cs="Segoe UI"/>
+          <w:color w:val="24292E"/>
+          <w:lang w:val="it-IT"/>
+        </w:rPr>
+        <w:t xml:space="preserve"> confrontando ogni uten</w:t>
+      </w:r>
+      <w:r>
+        <w:rPr>
+          <w:rFonts w:ascii="Segoe UI" w:hAnsi="Segoe UI" w:cs="Segoe UI"/>
+          <w:color w:val="24292E"/>
+          <w:lang w:val="it-IT"/>
+        </w:rPr>
+        <w:t>te con quelli successivi. A questo</w:t>
+      </w:r>
+      <w:r>
+        <w:rPr>
+          <w:rFonts w:ascii="Segoe UI" w:hAnsi="Segoe UI" w:cs="Segoe UI"/>
+          <w:color w:val="24292E"/>
+          <w:lang w:val="it-IT"/>
+        </w:rPr>
+        <w:t xml:space="preserve"> punto emette una coppia ordinata di utenti ed il prodotto in ogni iterazione, verificando che i due utenti siano diversi. La seconda </w:t>
+      </w:r>
+      <w:proofErr w:type="spellStart"/>
+      <w:r>
+        <w:rPr>
+          <w:rFonts w:ascii="Segoe UI" w:hAnsi="Segoe UI" w:cs="Segoe UI"/>
+          <w:color w:val="24292E"/>
+          <w:lang w:val="it-IT"/>
+        </w:rPr>
+        <w:t>Map</w:t>
+      </w:r>
+      <w:proofErr w:type="spellEnd"/>
+      <w:r>
+        <w:rPr>
+          <w:rFonts w:ascii="Segoe UI" w:hAnsi="Segoe UI" w:cs="Segoe UI"/>
+          <w:color w:val="24292E"/>
+          <w:lang w:val="it-IT"/>
+        </w:rPr>
+        <w:t xml:space="preserve"> riprende come chiave la coppia di utenti e come valore il prodotto. La seconda Reduce ha dunque a disposizione la lista di prodotti comuni ai due utenti con score maggiore o uguale a 4. Se la lista è almeno lunga 3, allora la riga è emessa.</w:t>
       </w:r>
     </w:p>
     <w:p>
@@ -6646,120 +7209,120 @@
           <w:rFonts w:ascii="Consolas" w:hAnsi="Consolas"/>
           <w:color w:val="24292E"/>
         </w:rPr>
+        <w:t xml:space="preserve">    </w:t>
+      </w:r>
+      <w:proofErr w:type="spellStart"/>
+      <w:r>
+        <w:rPr>
+          <w:rFonts w:ascii="Consolas" w:hAnsi="Consolas"/>
+          <w:color w:val="24292E"/>
+        </w:rPr>
+        <w:t>newKey</w:t>
+      </w:r>
+      <w:proofErr w:type="spellEnd"/>
+      <w:r>
+        <w:rPr>
+          <w:rFonts w:ascii="Consolas" w:hAnsi="Consolas"/>
+          <w:color w:val="24292E"/>
+        </w:rPr>
+        <w:t xml:space="preserve"> </w:t>
+      </w:r>
+      <w:r>
+        <w:rPr>
+          <w:rStyle w:val="pl-k"/>
+          <w:rFonts w:ascii="Consolas" w:hAnsi="Consolas"/>
+          <w:color w:val="A71D5D"/>
+        </w:rPr>
+        <w:t>=</w:t>
+      </w:r>
+      <w:r>
+        <w:rPr>
+          <w:rFonts w:ascii="Consolas" w:hAnsi="Consolas"/>
+          <w:color w:val="24292E"/>
+        </w:rPr>
+        <w:t xml:space="preserve"> (user1, user2)</w:t>
+      </w:r>
+    </w:p>
+    <w:p>
+      <w:pPr>
+        <w:pStyle w:val="PreformattatoHTML"/>
+        <w:shd w:val="clear" w:color="auto" w:fill="F6F8FA"/>
+        <w:rPr>
+          <w:rFonts w:ascii="Consolas" w:hAnsi="Consolas"/>
+          <w:color w:val="24292E"/>
+        </w:rPr>
+      </w:pPr>
+      <w:r>
+        <w:rPr>
+          <w:rFonts w:ascii="Consolas" w:hAnsi="Consolas"/>
+          <w:color w:val="24292E"/>
+        </w:rPr>
+        <w:t xml:space="preserve">    </w:t>
+      </w:r>
+      <w:r>
+        <w:rPr>
+          <w:rStyle w:val="pl-en"/>
+          <w:rFonts w:ascii="Consolas" w:hAnsi="Consolas"/>
+          <w:color w:val="795DA3"/>
+        </w:rPr>
+        <w:t>emit</w:t>
+      </w:r>
+      <w:r>
+        <w:rPr>
+          <w:rFonts w:ascii="Consolas" w:hAnsi="Consolas"/>
+          <w:color w:val="24292E"/>
+        </w:rPr>
+        <w:t xml:space="preserve"> (</w:t>
+      </w:r>
+      <w:proofErr w:type="spellStart"/>
+      <w:r>
+        <w:rPr>
+          <w:rFonts w:ascii="Consolas" w:hAnsi="Consolas"/>
+          <w:color w:val="24292E"/>
+        </w:rPr>
+        <w:t>newKey</w:t>
+      </w:r>
+      <w:proofErr w:type="spellEnd"/>
+      <w:r>
+        <w:rPr>
+          <w:rFonts w:ascii="Consolas" w:hAnsi="Consolas"/>
+          <w:color w:val="24292E"/>
+        </w:rPr>
+        <w:t xml:space="preserve">, </w:t>
+      </w:r>
+      <w:proofErr w:type="spellStart"/>
+      <w:r>
+        <w:rPr>
+          <w:rFonts w:ascii="Consolas" w:hAnsi="Consolas"/>
+          <w:color w:val="24292E"/>
+        </w:rPr>
+        <w:t>prodId</w:t>
+      </w:r>
+      <w:proofErr w:type="spellEnd"/>
+      <w:r>
+        <w:rPr>
+          <w:rFonts w:ascii="Consolas" w:hAnsi="Consolas"/>
+          <w:color w:val="24292E"/>
+        </w:rPr>
+        <w:t>)</w:t>
+      </w:r>
+    </w:p>
+    <w:p>
+      <w:pPr>
+        <w:pStyle w:val="PreformattatoHTML"/>
+        <w:shd w:val="clear" w:color="auto" w:fill="F6F8FA"/>
+        <w:rPr>
+          <w:rFonts w:ascii="Consolas" w:hAnsi="Consolas"/>
+          <w:color w:val="24292E"/>
+        </w:rPr>
+      </w:pPr>
+      <w:r>
+        <w:rPr>
+          <w:rStyle w:val="pl-en"/>
+          <w:rFonts w:ascii="Consolas" w:hAnsi="Consolas"/>
+          <w:color w:val="795DA3"/>
+        </w:rPr>
         <w:lastRenderedPageBreak/>
-        <w:t xml:space="preserve">    </w:t>
-      </w:r>
-      <w:proofErr w:type="spellStart"/>
-      <w:r>
-        <w:rPr>
-          <w:rFonts w:ascii="Consolas" w:hAnsi="Consolas"/>
-          <w:color w:val="24292E"/>
-        </w:rPr>
-        <w:t>newKey</w:t>
-      </w:r>
-      <w:proofErr w:type="spellEnd"/>
-      <w:r>
-        <w:rPr>
-          <w:rFonts w:ascii="Consolas" w:hAnsi="Consolas"/>
-          <w:color w:val="24292E"/>
-        </w:rPr>
-        <w:t xml:space="preserve"> </w:t>
-      </w:r>
-      <w:r>
-        <w:rPr>
-          <w:rStyle w:val="pl-k"/>
-          <w:rFonts w:ascii="Consolas" w:hAnsi="Consolas"/>
-          <w:color w:val="A71D5D"/>
-        </w:rPr>
-        <w:t>=</w:t>
-      </w:r>
-      <w:r>
-        <w:rPr>
-          <w:rFonts w:ascii="Consolas" w:hAnsi="Consolas"/>
-          <w:color w:val="24292E"/>
-        </w:rPr>
-        <w:t xml:space="preserve"> (user1, user2)</w:t>
-      </w:r>
-    </w:p>
-    <w:p>
-      <w:pPr>
-        <w:pStyle w:val="PreformattatoHTML"/>
-        <w:shd w:val="clear" w:color="auto" w:fill="F6F8FA"/>
-        <w:rPr>
-          <w:rFonts w:ascii="Consolas" w:hAnsi="Consolas"/>
-          <w:color w:val="24292E"/>
-        </w:rPr>
-      </w:pPr>
-      <w:r>
-        <w:rPr>
-          <w:rFonts w:ascii="Consolas" w:hAnsi="Consolas"/>
-          <w:color w:val="24292E"/>
-        </w:rPr>
-        <w:t xml:space="preserve">    </w:t>
-      </w:r>
-      <w:r>
-        <w:rPr>
-          <w:rStyle w:val="pl-en"/>
-          <w:rFonts w:ascii="Consolas" w:hAnsi="Consolas"/>
-          <w:color w:val="795DA3"/>
-        </w:rPr>
-        <w:t>emit</w:t>
-      </w:r>
-      <w:r>
-        <w:rPr>
-          <w:rFonts w:ascii="Consolas" w:hAnsi="Consolas"/>
-          <w:color w:val="24292E"/>
-        </w:rPr>
-        <w:t xml:space="preserve"> (</w:t>
-      </w:r>
-      <w:proofErr w:type="spellStart"/>
-      <w:r>
-        <w:rPr>
-          <w:rFonts w:ascii="Consolas" w:hAnsi="Consolas"/>
-          <w:color w:val="24292E"/>
-        </w:rPr>
-        <w:t>newKey</w:t>
-      </w:r>
-      <w:proofErr w:type="spellEnd"/>
-      <w:r>
-        <w:rPr>
-          <w:rFonts w:ascii="Consolas" w:hAnsi="Consolas"/>
-          <w:color w:val="24292E"/>
-        </w:rPr>
-        <w:t xml:space="preserve">, </w:t>
-      </w:r>
-      <w:proofErr w:type="spellStart"/>
-      <w:r>
-        <w:rPr>
-          <w:rFonts w:ascii="Consolas" w:hAnsi="Consolas"/>
-          <w:color w:val="24292E"/>
-        </w:rPr>
-        <w:t>prodId</w:t>
-      </w:r>
-      <w:proofErr w:type="spellEnd"/>
-      <w:r>
-        <w:rPr>
-          <w:rFonts w:ascii="Consolas" w:hAnsi="Consolas"/>
-          <w:color w:val="24292E"/>
-        </w:rPr>
-        <w:t>)</w:t>
-      </w:r>
-    </w:p>
-    <w:p>
-      <w:pPr>
-        <w:pStyle w:val="PreformattatoHTML"/>
-        <w:shd w:val="clear" w:color="auto" w:fill="F6F8FA"/>
-        <w:rPr>
-          <w:rFonts w:ascii="Consolas" w:hAnsi="Consolas"/>
-          <w:color w:val="24292E"/>
-        </w:rPr>
-      </w:pPr>
-      <w:r>
-        <w:rPr>
-          <w:rStyle w:val="pl-en"/>
-          <w:rFonts w:ascii="Consolas" w:hAnsi="Consolas"/>
-          <w:color w:val="795DA3"/>
-        </w:rPr>
         <w:t>Reduce2</w:t>
       </w:r>
       <w:r>
@@ -6953,14 +7516,93 @@
       </w:r>
     </w:p>
     <w:p>
-      <w:pPr>
-        <w:pStyle w:val="PreformattatoHTML"/>
-        <w:shd w:val="clear" w:color="auto" w:fill="F6F8FA"/>
-        <w:rPr>
-          <w:rFonts w:ascii="Consolas" w:hAnsi="Consolas"/>
-          <w:color w:val="24292E"/>
-        </w:rPr>
-      </w:pPr>
+      <w:r>
+        <w:rPr>
+          <w:rFonts w:ascii="Segoe UI" w:hAnsi="Segoe UI" w:cs="Segoe UI"/>
+          <w:color w:val="24292E"/>
+          <w:shd w:val="clear" w:color="auto" w:fill="FFFFFF"/>
+        </w:rPr>
+        <w:t xml:space="preserve">Questa </w:t>
+      </w:r>
+      <w:r>
+        <w:rPr>
+          <w:rFonts w:ascii="Segoe UI" w:hAnsi="Segoe UI" w:cs="Segoe UI"/>
+          <w:color w:val="24292E"/>
+          <w:shd w:val="clear" w:color="auto" w:fill="FFFFFF"/>
+        </w:rPr>
+        <w:t>versione funziona in modo simile</w:t>
+      </w:r>
+      <w:r>
+        <w:rPr>
+          <w:rFonts w:ascii="Segoe UI" w:hAnsi="Segoe UI" w:cs="Segoe UI"/>
+          <w:color w:val="24292E"/>
+          <w:shd w:val="clear" w:color="auto" w:fill="FFFFFF"/>
+        </w:rPr>
+        <w:t xml:space="preserve"> alla prima ed </w:t>
+      </w:r>
+      <w:r>
+        <w:rPr>
+          <w:rFonts w:ascii="Segoe UI" w:hAnsi="Segoe UI" w:cs="Segoe UI"/>
+          <w:color w:val="24292E"/>
+          <w:shd w:val="clear" w:color="auto" w:fill="FFFFFF"/>
+        </w:rPr>
+        <w:t>all’implementazione de</w:t>
+      </w:r>
+      <w:r>
+        <w:rPr>
+          <w:rFonts w:ascii="Segoe UI" w:hAnsi="Segoe UI" w:cs="Segoe UI"/>
+          <w:color w:val="24292E"/>
+          <w:shd w:val="clear" w:color="auto" w:fill="FFFFFF"/>
+        </w:rPr>
+        <w:t xml:space="preserve">i Job 1 e 2. Al posto di usare una seconda </w:t>
+      </w:r>
+      <w:proofErr w:type="spellStart"/>
+      <w:r>
+        <w:rPr>
+          <w:rFonts w:ascii="Segoe UI" w:hAnsi="Segoe UI" w:cs="Segoe UI"/>
+          <w:color w:val="24292E"/>
+          <w:shd w:val="clear" w:color="auto" w:fill="FFFFFF"/>
+        </w:rPr>
+        <w:t>Map</w:t>
+      </w:r>
+      <w:proofErr w:type="spellEnd"/>
+      <w:r>
+        <w:rPr>
+          <w:rFonts w:ascii="Segoe UI" w:hAnsi="Segoe UI" w:cs="Segoe UI"/>
+          <w:color w:val="24292E"/>
+          <w:shd w:val="clear" w:color="auto" w:fill="FFFFFF"/>
+        </w:rPr>
+        <w:t xml:space="preserve">-Reduce è utilizzato un dizionario ordinato di appoggio, che poi è elaborato in fase di </w:t>
+      </w:r>
+      <w:proofErr w:type="spellStart"/>
+      <w:r>
+        <w:rPr>
+          <w:rFonts w:ascii="Segoe UI" w:hAnsi="Segoe UI" w:cs="Segoe UI"/>
+          <w:color w:val="24292E"/>
+          <w:shd w:val="clear" w:color="auto" w:fill="FFFFFF"/>
+        </w:rPr>
+        <w:t>Cleanup</w:t>
+      </w:r>
+      <w:proofErr w:type="spellEnd"/>
+      <w:r>
+        <w:rPr>
+          <w:rFonts w:ascii="Segoe UI" w:hAnsi="Segoe UI" w:cs="Segoe UI"/>
+          <w:color w:val="24292E"/>
+          <w:shd w:val="clear" w:color="auto" w:fill="FFFFFF"/>
+        </w:rPr>
+        <w:t>.</w:t>
+      </w:r>
+    </w:p>
+    <w:p>
+      <w:pPr>
+        <w:pStyle w:val="PreformattatoHTML"/>
+        <w:shd w:val="clear" w:color="auto" w:fill="F6F8FA"/>
+        <w:rPr>
+          <w:rFonts w:ascii="Consolas" w:hAnsi="Consolas"/>
+          <w:color w:val="24292E"/>
+        </w:rPr>
+      </w:pPr>
+      <w:proofErr w:type="gramStart"/>
       <w:r>
         <w:rPr>
           <w:rStyle w:val="pl-c1"/>
@@ -6974,7 +7616,15 @@
           <w:rFonts w:ascii="Consolas" w:hAnsi="Consolas"/>
           <w:color w:val="24292E"/>
         </w:rPr>
-        <w:t>(key, record)</w:t>
+        <w:t>(</w:t>
+      </w:r>
+      <w:proofErr w:type="gramEnd"/>
+      <w:r>
+        <w:rPr>
+          <w:rFonts w:ascii="Consolas" w:hAnsi="Consolas"/>
+          <w:color w:val="24292E"/>
+        </w:rPr>
+        <w:t>key, record)</w:t>
       </w:r>
       <w:r>
         <w:rPr>
@@ -8031,6 +8681,84 @@
       </w:r>
     </w:p>
     <w:p>
+      <w:r>
+        <w:rPr>
+          <w:rFonts w:ascii="Segoe UI" w:hAnsi="Segoe UI" w:cs="Segoe UI"/>
+          <w:color w:val="24292E"/>
+          <w:shd w:val="clear" w:color="auto" w:fill="FFFFFF"/>
+        </w:rPr>
+        <w:t xml:space="preserve">Una prima selezione fa il join del dataset con </w:t>
+      </w:r>
+      <w:proofErr w:type="gramStart"/>
+      <w:r>
+        <w:rPr>
+          <w:rFonts w:ascii="Segoe UI" w:hAnsi="Segoe UI" w:cs="Segoe UI"/>
+          <w:color w:val="24292E"/>
+          <w:shd w:val="clear" w:color="auto" w:fill="FFFFFF"/>
+        </w:rPr>
+        <w:t>se</w:t>
+      </w:r>
+      <w:proofErr w:type="gramEnd"/>
+      <w:r>
+        <w:rPr>
+          <w:rFonts w:ascii="Segoe UI" w:hAnsi="Segoe UI" w:cs="Segoe UI"/>
+          <w:color w:val="24292E"/>
+          <w:shd w:val="clear" w:color="auto" w:fill="FFFFFF"/>
+        </w:rPr>
+        <w:t xml:space="preserve"> stesso sulla base del prodotto e solo se lo score è maggiore o uguale a 4 e se gli utenti sono diversi</w:t>
+      </w:r>
+      <w:r>
+        <w:rPr>
+          <w:rFonts w:ascii="Segoe UI" w:hAnsi="Segoe UI" w:cs="Segoe UI"/>
+          <w:color w:val="24292E"/>
+          <w:shd w:val="clear" w:color="auto" w:fill="FFFFFF"/>
+        </w:rPr>
+        <w:t xml:space="preserve"> tra loro</w:t>
+      </w:r>
+      <w:r>
+        <w:rPr>
+          <w:rFonts w:ascii="Segoe UI" w:hAnsi="Segoe UI" w:cs="Segoe UI"/>
+          <w:color w:val="24292E"/>
+          <w:shd w:val="clear" w:color="auto" w:fill="FFFFFF"/>
+        </w:rPr>
+        <w:t xml:space="preserve">. Vengono dunque usate funzioni di </w:t>
+      </w:r>
+      <w:proofErr w:type="spellStart"/>
+      <w:r>
+        <w:rPr>
+          <w:rFonts w:ascii="Segoe UI" w:hAnsi="Segoe UI" w:cs="Segoe UI"/>
+          <w:color w:val="24292E"/>
+          <w:shd w:val="clear" w:color="auto" w:fill="FFFFFF"/>
+        </w:rPr>
+        <w:t>Hive</w:t>
+      </w:r>
+      <w:proofErr w:type="spellEnd"/>
+      <w:r>
+        <w:rPr>
+          <w:rFonts w:ascii="Segoe UI" w:hAnsi="Segoe UI" w:cs="Segoe UI"/>
+          <w:color w:val="24292E"/>
+          <w:shd w:val="clear" w:color="auto" w:fill="FFFFFF"/>
+        </w:rPr>
+        <w:t xml:space="preserve"> per concatenare i due utenti in una coppia ordinata. Una seconda selezione raggruppa i prodotti per coppia di utenti e vi affianca il conteggio dei prodotti. Vengono dunque selezionati coppia di utenti e lista di prodotti se il conteggio è almeno</w:t>
+      </w:r>
+      <w:r>
+        <w:rPr>
+          <w:rFonts w:ascii="Segoe UI" w:hAnsi="Segoe UI" w:cs="Segoe UI"/>
+          <w:color w:val="24292E"/>
+          <w:shd w:val="clear" w:color="auto" w:fill="FFFFFF"/>
+        </w:rPr>
+        <w:t xml:space="preserve"> pari a</w:t>
+      </w:r>
+      <w:r>
+        <w:rPr>
+          <w:rFonts w:ascii="Segoe UI" w:hAnsi="Segoe UI" w:cs="Segoe UI"/>
+          <w:color w:val="24292E"/>
+          <w:shd w:val="clear" w:color="auto" w:fill="FFFFFF"/>
+        </w:rPr>
+        <w:t xml:space="preserve"> 3.</w:t>
+      </w:r>
+    </w:p>
+    <w:p>
       <w:pPr>
         <w:pStyle w:val="PreformattatoHTML"/>
         <w:shd w:val="clear" w:color="auto" w:fill="F6F8FA"/>
@@ -8087,6 +8815,7 @@
         <w:t xml:space="preserve">, </w:t>
       </w:r>
       <w:proofErr w:type="spellStart"/>
+      <w:proofErr w:type="gramStart"/>
       <w:r>
         <w:rPr>
           <w:rStyle w:val="pl-c1"/>
@@ -8111,6 +8840,7 @@
         <w:t>products</w:t>
       </w:r>
       <w:proofErr w:type="spellEnd"/>
+      <w:proofErr w:type="gramEnd"/>
     </w:p>
     <w:p>
       <w:pPr>
@@ -9241,7 +9971,34 @@
           <w:szCs w:val="30"/>
           <w:lang w:val="en-GB"/>
         </w:rPr>
+        <w:lastRenderedPageBreak/>
         <w:t>Spark</w:t>
+      </w:r>
+    </w:p>
+    <w:p>
+      <w:r>
+        <w:rPr>
+          <w:rFonts w:ascii="Segoe UI" w:hAnsi="Segoe UI" w:cs="Segoe UI"/>
+          <w:color w:val="24292E"/>
+          <w:shd w:val="clear" w:color="auto" w:fill="FFFFFF"/>
+        </w:rPr>
+        <w:t>Vengono mappati i risultati in coppie di prodotto e utente + score, filtrando via se lo score è basso. Viene fa</w:t>
+      </w:r>
+      <w:r>
+        <w:rPr>
+          <w:rFonts w:ascii="Segoe UI" w:hAnsi="Segoe UI" w:cs="Segoe UI"/>
+          <w:color w:val="24292E"/>
+          <w:shd w:val="clear" w:color="auto" w:fill="FFFFFF"/>
+        </w:rPr>
+        <w:t>tto il join dei risultati con lo</w:t>
+      </w:r>
+      <w:r>
+        <w:rPr>
+          <w:rFonts w:ascii="Segoe UI" w:hAnsi="Segoe UI" w:cs="Segoe UI"/>
+          <w:color w:val="24292E"/>
+          <w:shd w:val="clear" w:color="auto" w:fill="FFFFFF"/>
+        </w:rPr>
+        <w:t>ro stessi sul prodotto, filtrando se i 2 utenti sono uguali. La coppia è ordinata alfabeticamente e sono selezionate solo le righe con lista dei prodotti più lunga di 3.</w:t>
       </w:r>
     </w:p>
     <w:p>
@@ -9834,7 +10591,6 @@
           <w:szCs w:val="30"/>
           <w:lang w:val="en-GB"/>
         </w:rPr>
-        <w:lastRenderedPageBreak/>
         <w:t xml:space="preserve">Output (prime 10 </w:t>
       </w:r>
       <w:proofErr w:type="spellStart"/>
@@ -10473,7 +11229,16 @@
           <w:color w:val="24292E"/>
           <w:lang w:val="it-IT"/>
         </w:rPr>
-        <w:t xml:space="preserve"> che a sua volta ha delegato i</w:t>
+        <w:t xml:space="preserve"> che a sua volta ha delegato </w:t>
+      </w:r>
+      <w:proofErr w:type="gramStart"/>
+      <w:r>
+        <w:rPr>
+          <w:rFonts w:ascii="Segoe UI" w:hAnsi="Segoe UI" w:cs="Segoe UI"/>
+          <w:color w:val="24292E"/>
+          <w:lang w:val="it-IT"/>
+        </w:rPr>
+        <w:t>i</w:t>
       </w:r>
       <w:r>
         <w:rPr>
@@ -10489,8 +11254,9 @@
           <w:color w:val="24292E"/>
           <w:lang w:val="it-IT"/>
         </w:rPr>
-        <w:t>job</w:t>
-      </w:r>
+        <w:t>task</w:t>
+      </w:r>
+      <w:proofErr w:type="gramEnd"/>
       <w:r>
         <w:rPr>
           <w:rFonts w:ascii="Segoe UI" w:hAnsi="Segoe UI" w:cs="Segoe UI"/>
@@ -10534,6 +11300,74 @@
           <w:lang w:val="it-IT"/>
         </w:rPr>
         <w:t xml:space="preserve"> manager.</w:t>
+      </w:r>
+      <w:r>
+        <w:rPr>
+          <w:lang w:val="it-IT"/>
+        </w:rPr>
+        <w:t xml:space="preserve"> </w:t>
+      </w:r>
+      <w:r>
+        <w:rPr>
+          <w:rFonts w:ascii="Segoe UI" w:hAnsi="Segoe UI" w:cs="Segoe UI"/>
+          <w:color w:val="24292E"/>
+          <w:lang w:val="it-IT"/>
+        </w:rPr>
+        <w:t xml:space="preserve">Sarebbe possibile ridurre i tempi di </w:t>
+      </w:r>
+      <w:proofErr w:type="spellStart"/>
+      <w:r>
+        <w:rPr>
+          <w:rFonts w:ascii="Segoe UI" w:hAnsi="Segoe UI" w:cs="Segoe UI"/>
+          <w:color w:val="24292E"/>
+          <w:lang w:val="it-IT"/>
+        </w:rPr>
+        <w:t>overhead</w:t>
+      </w:r>
+      <w:proofErr w:type="spellEnd"/>
+      <w:r>
+        <w:rPr>
+          <w:rFonts w:ascii="Segoe UI" w:hAnsi="Segoe UI" w:cs="Segoe UI"/>
+          <w:color w:val="24292E"/>
+          <w:lang w:val="it-IT"/>
+        </w:rPr>
+        <w:t xml:space="preserve"> del Job 1 partizionando la tabella di </w:t>
+      </w:r>
+      <w:proofErr w:type="spellStart"/>
+      <w:r>
+        <w:rPr>
+          <w:rFonts w:ascii="Segoe UI" w:hAnsi="Segoe UI" w:cs="Segoe UI"/>
+          <w:color w:val="24292E"/>
+          <w:lang w:val="it-IT"/>
+        </w:rPr>
+        <w:t>Hive</w:t>
+      </w:r>
+      <w:proofErr w:type="spellEnd"/>
+      <w:r>
+        <w:rPr>
+          <w:rFonts w:ascii="Segoe UI" w:hAnsi="Segoe UI" w:cs="Segoe UI"/>
+          <w:color w:val="24292E"/>
+          <w:lang w:val="it-IT"/>
+        </w:rPr>
+        <w:t xml:space="preserve"> sulla base di mese e anno, tuttavia l'andamento della curva è </w:t>
+      </w:r>
+      <w:proofErr w:type="spellStart"/>
+      <w:r>
+        <w:rPr>
+          <w:rFonts w:ascii="Segoe UI" w:hAnsi="Segoe UI" w:cs="Segoe UI"/>
+          <w:color w:val="24292E"/>
+          <w:lang w:val="it-IT"/>
+        </w:rPr>
+        <w:t>risiltato</w:t>
+      </w:r>
+      <w:proofErr w:type="spellEnd"/>
+      <w:r>
+        <w:rPr>
+          <w:rFonts w:ascii="Segoe UI" w:hAnsi="Segoe UI" w:cs="Segoe UI"/>
+          <w:color w:val="24292E"/>
+          <w:lang w:val="it-IT"/>
+        </w:rPr>
+        <w:t xml:space="preserve"> il medesimo.</w:t>
       </w:r>
     </w:p>
     <w:p>
@@ -10578,8 +11412,26 @@
           <w:color w:val="24292E"/>
           <w:lang w:val="it-IT"/>
         </w:rPr>
-        <w:t>o in cui il nodo ha accettato il job</w:t>
-      </w:r>
+        <w:t xml:space="preserve">o in cui il nodo ha accettato </w:t>
+      </w:r>
+      <w:proofErr w:type="gramStart"/>
+      <w:r>
+        <w:rPr>
+          <w:rFonts w:ascii="Segoe UI" w:hAnsi="Segoe UI" w:cs="Segoe UI"/>
+          <w:color w:val="24292E"/>
+          <w:lang w:val="it-IT"/>
+        </w:rPr>
+        <w:t xml:space="preserve">il </w:t>
+      </w:r>
+      <w:r>
+        <w:rPr>
+          <w:rFonts w:ascii="Segoe UI" w:hAnsi="Segoe UI" w:cs="Segoe UI"/>
+          <w:color w:val="24292E"/>
+          <w:lang w:val="it-IT"/>
+        </w:rPr>
+        <w:t>task</w:t>
+      </w:r>
+      <w:proofErr w:type="gramEnd"/>
       <w:r>
         <w:rPr>
           <w:rFonts w:ascii="Segoe UI" w:hAnsi="Segoe UI" w:cs="Segoe UI"/>
@@ -10632,8 +11484,6 @@
         </w:rPr>
         <w:t xml:space="preserve"> </w:t>
       </w:r>
-      <w:bookmarkStart w:id="0" w:name="_GoBack"/>
-      <w:bookmarkEnd w:id="0"/>
       <w:r>
         <w:rPr>
           <w:rFonts w:ascii="Segoe UI" w:hAnsi="Segoe UI" w:cs="Segoe UI"/>
@@ -10853,6 +11703,7 @@
           <w:sz w:val="30"/>
           <w:szCs w:val="30"/>
         </w:rPr>
+        <w:lastRenderedPageBreak/>
         <w:t>Job 1</w:t>
       </w:r>
     </w:p>
@@ -10867,7 +11718,7 @@
       <w:r>
         <w:rPr>
           <w:noProof/>
-          <w:lang w:eastAsia="it-IT"/>
+          <w:lang w:val="en-GB" w:eastAsia="en-GB"/>
         </w:rPr>
         <w:drawing>
           <wp:inline distT="0" distB="0" distL="0" distR="0">
@@ -10930,9 +11781,8 @@
       <w:r>
         <w:rPr>
           <w:noProof/>
-          <w:lang w:eastAsia="it-IT"/>
-        </w:rPr>
-        <w:lastRenderedPageBreak/>
+          <w:lang w:val="en-GB" w:eastAsia="en-GB"/>
+        </w:rPr>
         <w:drawing>
           <wp:inline distT="0" distB="0" distL="0" distR="0" wp14:anchorId="616D7DA3" wp14:editId="4079B047">
             <wp:extent cx="5466242" cy="3805200"/>
@@ -10993,8 +11843,9 @@
       <w:r>
         <w:rPr>
           <w:noProof/>
-          <w:lang w:eastAsia="it-IT"/>
-        </w:rPr>
+          <w:lang w:val="en-GB" w:eastAsia="en-GB"/>
+        </w:rPr>
+        <w:lastRenderedPageBreak/>
         <w:drawing>
           <wp:inline distT="0" distB="0" distL="0" distR="0" wp14:anchorId="77878C7B" wp14:editId="2625323D">
             <wp:extent cx="5464800" cy="3804195"/>
@@ -11054,7 +11905,6 @@
         </w:rPr>
       </w:pPr>
       <w:r>
-        <w:lastRenderedPageBreak/>
         <w:t xml:space="preserve">Nei grafici di confronto di </w:t>
       </w:r>
       <w:proofErr w:type="spellStart"/>
@@ -11077,7 +11927,10 @@
         <w:t xml:space="preserve">una terza linea che rappresenta </w:t>
       </w:r>
       <w:r>
-        <w:t xml:space="preserve">l'andamento su cluster escludendo il tempo di </w:t>
+        <w:t xml:space="preserve">l'andamento su cluster </w:t>
+      </w:r>
+      <w:r>
+        <w:t xml:space="preserve">escludendo il tempo di </w:t>
       </w:r>
       <w:proofErr w:type="spellStart"/>
       <w:r>
@@ -11085,8 +11938,21 @@
       </w:r>
       <w:proofErr w:type="spellEnd"/>
       <w:r>
-        <w:t>.</w:t>
-      </w:r>
+        <w:t xml:space="preserve">. </w:t>
+      </w:r>
+      <w:r>
+        <w:t xml:space="preserve">che può essere influenzato </w:t>
+      </w:r>
+      <w:proofErr w:type="gramStart"/>
+      <w:r>
+        <w:t>da  diversi</w:t>
+      </w:r>
+      <w:proofErr w:type="gramEnd"/>
+      <w:r>
+        <w:t xml:space="preserve"> fattori.</w:t>
+      </w:r>
+      <w:bookmarkStart w:id="0" w:name="_GoBack"/>
+      <w:bookmarkEnd w:id="0"/>
       <w:r>
         <w:rPr>
           <w:rStyle w:val="apple-converted-space"/>
@@ -11103,7 +11969,7 @@
       <w:r>
         <w:rPr>
           <w:noProof/>
-          <w:lang w:eastAsia="it-IT"/>
+          <w:lang w:val="en-GB" w:eastAsia="en-GB"/>
         </w:rPr>
         <w:drawing>
           <wp:inline distT="0" distB="0" distL="0" distR="0" wp14:anchorId="604CE4D2" wp14:editId="00F33305">
@@ -11161,8 +12027,9 @@
       <w:r>
         <w:rPr>
           <w:noProof/>
-          <w:lang w:eastAsia="it-IT"/>
-        </w:rPr>
+          <w:lang w:val="en-GB" w:eastAsia="en-GB"/>
+        </w:rPr>
+        <w:lastRenderedPageBreak/>
         <w:drawing>
           <wp:inline distT="0" distB="0" distL="0" distR="0" wp14:anchorId="5DD07FBF" wp14:editId="22C199B8">
             <wp:extent cx="5464800" cy="3805200"/>
@@ -11230,7 +12097,6 @@
           <w:sz w:val="30"/>
           <w:szCs w:val="30"/>
         </w:rPr>
-        <w:lastRenderedPageBreak/>
         <w:t>Job 2</w:t>
       </w:r>
     </w:p>
@@ -11248,7 +12114,6 @@
       <w:r>
         <w:rPr>
           <w:noProof/>
-          <w:lang w:val="it-IT" w:eastAsia="it-IT"/>
         </w:rPr>
         <w:drawing>
           <wp:inline distT="0" distB="0" distL="0" distR="0" wp14:anchorId="5DD07FBF" wp14:editId="22C199B8">
@@ -11309,6 +12174,7 @@
         </w:rPr>
       </w:pPr>
       <w:r>
+        <w:lastRenderedPageBreak/>
         <w:t xml:space="preserve">L'andamento di </w:t>
       </w:r>
       <w:proofErr w:type="spellStart"/>
@@ -11367,7 +12233,6 @@
       <w:r>
         <w:rPr>
           <w:noProof/>
-          <w:lang w:val="it-IT" w:eastAsia="it-IT"/>
         </w:rPr>
         <w:drawing>
           <wp:inline distT="0" distB="0" distL="0" distR="0" wp14:anchorId="6FA3CE4B" wp14:editId="7A2DFF11">
@@ -11443,9 +12308,7 @@
       <w:r>
         <w:rPr>
           <w:noProof/>
-          <w:lang w:val="it-IT" w:eastAsia="it-IT"/>
-        </w:rPr>
-        <w:lastRenderedPageBreak/>
+        </w:rPr>
         <w:drawing>
           <wp:inline distT="0" distB="0" distL="0" distR="0" wp14:anchorId="3F0B8AD1" wp14:editId="38D94BD1">
             <wp:extent cx="5437384" cy="3785111"/>
@@ -11505,6 +12368,7 @@
         </w:rPr>
       </w:pPr>
       <w:r>
+        <w:lastRenderedPageBreak/>
         <w:t xml:space="preserve">Nel grafico di confronto di </w:t>
       </w:r>
       <w:proofErr w:type="spellStart"/>
@@ -11546,7 +12410,6 @@
       <w:r>
         <w:rPr>
           <w:noProof/>
-          <w:lang w:val="it-IT" w:eastAsia="it-IT"/>
         </w:rPr>
         <w:drawing>
           <wp:inline distT="0" distB="0" distL="0" distR="0" wp14:anchorId="3F0B8AD1" wp14:editId="38D94BD1">
@@ -11604,9 +12467,8 @@
       <w:r>
         <w:rPr>
           <w:noProof/>
-          <w:lang w:eastAsia="it-IT"/>
-        </w:rPr>
-        <w:lastRenderedPageBreak/>
+          <w:lang w:val="en-GB" w:eastAsia="en-GB"/>
+        </w:rPr>
         <w:drawing>
           <wp:inline distT="0" distB="0" distL="0" distR="0" wp14:anchorId="10BD2E6E" wp14:editId="44AAE031">
             <wp:extent cx="5437384" cy="3785111"/>
@@ -11674,6 +12536,7 @@
           <w:sz w:val="30"/>
           <w:szCs w:val="30"/>
         </w:rPr>
+        <w:lastRenderedPageBreak/>
         <w:t>Job 3</w:t>
       </w:r>
     </w:p>
@@ -11752,7 +12615,6 @@
       <w:r>
         <w:rPr>
           <w:noProof/>
-          <w:lang w:val="it-IT" w:eastAsia="it-IT"/>
         </w:rPr>
         <w:drawing>
           <wp:inline distT="0" distB="0" distL="0" distR="0" wp14:anchorId="10BD2E6E" wp14:editId="44AAE031">
@@ -11810,9 +12672,8 @@
       <w:r>
         <w:rPr>
           <w:noProof/>
-          <w:lang w:eastAsia="it-IT"/>
-        </w:rPr>
-        <w:lastRenderedPageBreak/>
+          <w:lang w:val="en-GB" w:eastAsia="en-GB"/>
+        </w:rPr>
         <w:drawing>
           <wp:inline distT="0" distB="0" distL="0" distR="0" wp14:anchorId="10BD2E6E" wp14:editId="44AAE031">
             <wp:extent cx="5437382" cy="3751580"/>
@@ -11869,8 +12730,9 @@
       <w:r>
         <w:rPr>
           <w:noProof/>
-          <w:lang w:eastAsia="it-IT"/>
-        </w:rPr>
+          <w:lang w:val="en-GB" w:eastAsia="en-GB"/>
+        </w:rPr>
+        <w:lastRenderedPageBreak/>
         <w:drawing>
           <wp:inline distT="0" distB="0" distL="0" distR="0" wp14:anchorId="10BD2E6E" wp14:editId="44AAE031">
             <wp:extent cx="5437383" cy="3751581"/>
@@ -11927,9 +12789,8 @@
       <w:r>
         <w:rPr>
           <w:noProof/>
-          <w:lang w:eastAsia="it-IT"/>
-        </w:rPr>
-        <w:lastRenderedPageBreak/>
+          <w:lang w:val="en-GB" w:eastAsia="en-GB"/>
+        </w:rPr>
         <w:drawing>
           <wp:inline distT="0" distB="0" distL="0" distR="0" wp14:anchorId="10BD2E6E" wp14:editId="44AAE031">
             <wp:extent cx="5437385" cy="3751581"/>
@@ -11986,8 +12847,9 @@
       <w:r>
         <w:rPr>
           <w:noProof/>
-          <w:lang w:eastAsia="it-IT"/>
-        </w:rPr>
+          <w:lang w:val="en-GB" w:eastAsia="en-GB"/>
+        </w:rPr>
+        <w:lastRenderedPageBreak/>
         <w:drawing>
           <wp:inline distT="0" distB="0" distL="0" distR="0" wp14:anchorId="10BD2E6E" wp14:editId="44AAE031">
             <wp:extent cx="5437382" cy="3751580"/>
@@ -12763,6 +13625,31 @@
       <w:color w:val="2E74B5" w:themeColor="accent1" w:themeShade="BF"/>
     </w:rPr>
   </w:style>
+  <w:style w:type="character" w:styleId="Enfasigrassetto">
+    <w:name w:val="Strong"/>
+    <w:basedOn w:val="Carpredefinitoparagrafo"/>
+    <w:uiPriority w:val="22"/>
+    <w:qFormat/>
+    <w:rsid w:val="0009427B"/>
+    <w:rPr>
+      <w:b/>
+      <w:bCs/>
+    </w:rPr>
+  </w:style>
+  <w:style w:type="paragraph" w:customStyle="1" w:styleId="unchanged">
+    <w:name w:val="unchanged"/>
+    <w:basedOn w:val="Normale"/>
+    <w:rsid w:val="007C4021"/>
+    <w:pPr>
+      <w:spacing w:before="100" w:beforeAutospacing="1" w:after="100" w:afterAutospacing="1" w:line="240" w:lineRule="auto"/>
+    </w:pPr>
+    <w:rPr>
+      <w:rFonts w:ascii="Times New Roman" w:eastAsia="Times New Roman" w:hAnsi="Times New Roman" w:cs="Times New Roman"/>
+      <w:sz w:val="24"/>
+      <w:szCs w:val="24"/>
+      <w:lang w:val="en-GB" w:eastAsia="en-GB"/>
+    </w:rPr>
+  </w:style>
 </w:styles>
 </file>
 

</xml_diff>